<commit_message>
Symptom: 11.26 Bug ID: Root Cause: Solution: Note:
</commit_message>
<xml_diff>
--- a/20140020.docx
+++ b/20140020.docx
@@ -2,14 +2,13 @@
 <file path=word/document.xml><?xml version="1.0" encoding="utf-8"?>
 <w:document xmlns:wpc="http://schemas.microsoft.com/office/word/2010/wordprocessingCanvas" xmlns:mc="http://schemas.openxmlformats.org/markup-compatibility/2006" xmlns:o="urn:schemas-microsoft-com:office:office" xmlns:r="http://schemas.openxmlformats.org/officeDocument/2006/relationships" xmlns:m="http://schemas.openxmlformats.org/officeDocument/2006/math" xmlns:v="urn:schemas-microsoft-com:vml" xmlns:wp14="http://schemas.microsoft.com/office/word/2010/wordprocessingDrawing" xmlns:wp="http://schemas.openxmlformats.org/drawingml/2006/wordprocessingDrawing" xmlns:w10="urn:schemas-microsoft-com:office:word" xmlns:w="http://schemas.openxmlformats.org/wordprocessingml/2006/main" xmlns:w14="http://schemas.microsoft.com/office/word/2010/wordml" xmlns:wpg="http://schemas.microsoft.com/office/word/2010/wordprocessingGroup" xmlns:wpi="http://schemas.microsoft.com/office/word/2010/wordprocessingInk" xmlns:wne="http://schemas.microsoft.com/office/word/2006/wordml" xmlns:wps="http://schemas.microsoft.com/office/word/2010/wordprocessingShape" mc:Ignorable="w14 wp14">
   <w:body>
-    <w:p>
-      <w:pPr>
-        <w:rPr>
-          <w:rFonts w:hint="eastAsia"/>
-        </w:rPr>
-      </w:pPr>
-    </w:p>
-    <w:p>
+    <w:p/>
+    <w:p>
+      <w:pPr>
+        <w:rPr>
+          <w:rFonts w:hint="eastAsia"/>
+        </w:rPr>
+      </w:pPr>
       <w:r>
         <w:rPr>
           <w:rFonts w:hint="eastAsia"/>
@@ -18,18 +17,21 @@
       </w:r>
     </w:p>
     <w:p>
-      <w:pPr>
-        <w:rPr>
-          <w:rFonts w:hint="eastAsia"/>
-        </w:rPr>
-      </w:pPr>
-    </w:p>
-    <w:p>
-      <w:pPr>
-        <w:rPr>
-          <w:rFonts w:hint="eastAsia"/>
-        </w:rPr>
-      </w:pPr>
+      <w:r>
+        <w:rPr>
+          <w:rFonts w:hint="eastAsia"/>
+        </w:rPr>
+        <w:t xml:space="preserve"> </w:t>
+      </w:r>
+      <w:r>
+        <w:rPr>
+          <w:rFonts w:hint="eastAsia"/>
+        </w:rPr>
+        <w:t>工厂模式主要是为了创建对象提供过渡接口，以便将创建对象的具体过程屏蔽隔离起来，达到提高灵活性的目的</w:t>
+      </w:r>
+    </w:p>
+    <w:p/>
+    <w:p>
       <w:r>
         <w:rPr>
           <w:rFonts w:hint="eastAsia"/>
@@ -45,9 +47,6 @@
           <w:numId w:val="2"/>
         </w:numPr>
         <w:ind w:firstLineChars="0"/>
-        <w:rPr>
-          <w:rFonts w:hint="eastAsia"/>
-        </w:rPr>
       </w:pPr>
       <w:r>
         <w:rPr>
@@ -82,9 +81,6 @@
           <w:numId w:val="2"/>
         </w:numPr>
         <w:ind w:firstLineChars="0"/>
-        <w:rPr>
-          <w:rFonts w:hint="eastAsia"/>
-        </w:rPr>
       </w:pPr>
       <w:r>
         <w:rPr>
@@ -119,9 +115,6 @@
           <w:numId w:val="2"/>
         </w:numPr>
         <w:ind w:firstLineChars="0"/>
-        <w:rPr>
-          <w:rFonts w:hint="eastAsia"/>
-        </w:rPr>
       </w:pPr>
       <w:r>
         <w:rPr>
@@ -148,13 +141,7 @@
         <w:t>)</w:t>
       </w:r>
     </w:p>
-    <w:p>
-      <w:pPr>
-        <w:rPr>
-          <w:rFonts w:hint="eastAsia"/>
-        </w:rPr>
-      </w:pPr>
-    </w:p>
+    <w:p/>
     <w:p>
       <w:pPr>
         <w:pStyle w:val="a3"/>
@@ -178,9 +165,12 @@
       <w:pPr>
         <w:pStyle w:val="a3"/>
         <w:ind w:left="360" w:firstLineChars="0" w:firstLine="0"/>
-        <w:rPr>
-          <w:rFonts w:hint="eastAsia"/>
-        </w:rPr>
+      </w:pPr>
+    </w:p>
+    <w:p>
+      <w:pPr>
+        <w:pStyle w:val="a3"/>
+        <w:ind w:left="360" w:firstLineChars="0" w:firstLine="0"/>
       </w:pPr>
       <w:r>
         <w:rPr>
@@ -193,11 +183,11 @@
       <w:pPr>
         <w:pStyle w:val="a3"/>
         <w:ind w:left="360" w:firstLineChars="0" w:firstLine="0"/>
-        <w:rPr>
-          <w:rFonts w:hint="eastAsia"/>
-        </w:rPr>
-      </w:pPr>
-      <w:r>
+      </w:pPr>
+      <w:r>
+        <w:rPr>
+          <w:noProof/>
+        </w:rPr>
         <w:drawing>
           <wp:inline distT="0" distB="0" distL="0" distR="0" wp14:anchorId="51FD3A99" wp14:editId="7ABDED59">
             <wp:extent cx="5274310" cy="3629751"/>
@@ -253,20 +243,17 @@
       <w:pPr>
         <w:pStyle w:val="a3"/>
         <w:ind w:left="360" w:firstLineChars="0" w:firstLine="0"/>
-        <w:rPr>
-          <w:rFonts w:hint="eastAsia"/>
-        </w:rPr>
-      </w:pPr>
-    </w:p>
-    <w:p>
-      <w:pPr>
-        <w:pStyle w:val="a3"/>
-        <w:ind w:left="360" w:firstLineChars="0" w:firstLine="0"/>
-        <w:rPr>
-          <w:rFonts w:hint="eastAsia"/>
-        </w:rPr>
-      </w:pPr>
-      <w:r>
+      </w:pPr>
+    </w:p>
+    <w:p>
+      <w:pPr>
+        <w:pStyle w:val="a3"/>
+        <w:ind w:left="360" w:firstLineChars="0" w:firstLine="0"/>
+      </w:pPr>
+      <w:r>
+        <w:rPr>
+          <w:noProof/>
+        </w:rPr>
         <w:lastRenderedPageBreak/>
         <w:drawing>
           <wp:inline distT="0" distB="0" distL="0" distR="0" wp14:anchorId="2828D7C0" wp14:editId="41E99EB7">
@@ -323,9 +310,6 @@
       <w:pPr>
         <w:pStyle w:val="a3"/>
         <w:ind w:left="360" w:firstLineChars="0" w:firstLine="0"/>
-        <w:rPr>
-          <w:rFonts w:hint="eastAsia"/>
-        </w:rPr>
       </w:pPr>
       <w:r>
         <w:rPr>
@@ -344,9 +328,6 @@
       <w:pPr>
         <w:pStyle w:val="a3"/>
         <w:ind w:left="360" w:firstLineChars="0" w:firstLine="0"/>
-        <w:rPr>
-          <w:rFonts w:hint="eastAsia"/>
-        </w:rPr>
       </w:pPr>
       <w:r>
         <w:rPr>
@@ -365,9 +346,6 @@
       <w:pPr>
         <w:pStyle w:val="a3"/>
         <w:ind w:left="360" w:firstLineChars="0" w:firstLine="0"/>
-        <w:rPr>
-          <w:rFonts w:hint="eastAsia"/>
-        </w:rPr>
       </w:pPr>
       <w:r>
         <w:rPr>
@@ -392,20 +370,17 @@
       <w:pPr>
         <w:pStyle w:val="a3"/>
         <w:ind w:left="360" w:firstLineChars="0" w:firstLine="0"/>
-        <w:rPr>
-          <w:rFonts w:hint="eastAsia"/>
-        </w:rPr>
-      </w:pPr>
-    </w:p>
-    <w:p>
-      <w:pPr>
-        <w:pStyle w:val="a3"/>
-        <w:ind w:left="360" w:firstLineChars="0" w:firstLine="0"/>
-        <w:rPr>
-          <w:rFonts w:hint="eastAsia"/>
-        </w:rPr>
-      </w:pPr>
-      <w:r>
+      </w:pPr>
+    </w:p>
+    <w:p>
+      <w:pPr>
+        <w:pStyle w:val="a3"/>
+        <w:ind w:left="360" w:firstLineChars="0" w:firstLine="0"/>
+      </w:pPr>
+      <w:r>
+        <w:rPr>
+          <w:noProof/>
+        </w:rPr>
         <w:drawing>
           <wp:inline distT="0" distB="0" distL="0" distR="0" wp14:anchorId="6A429093" wp14:editId="16B14C71">
             <wp:extent cx="5274310" cy="3516207"/>
@@ -461,18 +436,12 @@
       <w:pPr>
         <w:pStyle w:val="a3"/>
         <w:ind w:left="360" w:firstLineChars="0" w:firstLine="0"/>
-        <w:rPr>
-          <w:rFonts w:hint="eastAsia"/>
-        </w:rPr>
-      </w:pPr>
-    </w:p>
-    <w:p>
-      <w:pPr>
-        <w:pStyle w:val="a3"/>
-        <w:ind w:left="360" w:firstLineChars="0" w:firstLine="0"/>
-        <w:rPr>
-          <w:rFonts w:hint="eastAsia"/>
-        </w:rPr>
+      </w:pPr>
+    </w:p>
+    <w:p>
+      <w:pPr>
+        <w:pStyle w:val="a3"/>
+        <w:ind w:left="360" w:firstLineChars="0" w:firstLine="0"/>
       </w:pPr>
       <w:r>
         <w:rPr>
@@ -485,9 +454,6 @@
       <w:pPr>
         <w:pStyle w:val="a3"/>
         <w:ind w:left="360" w:firstLineChars="0" w:firstLine="0"/>
-        <w:rPr>
-          <w:rFonts w:hint="eastAsia"/>
-        </w:rPr>
       </w:pPr>
       <w:r>
         <w:rPr>
@@ -531,9 +497,6 @@
       <w:pPr>
         <w:pStyle w:val="a3"/>
         <w:ind w:left="360" w:firstLineChars="0" w:firstLine="0"/>
-        <w:rPr>
-          <w:rFonts w:hint="eastAsia"/>
-        </w:rPr>
       </w:pPr>
       <w:r>
         <w:rPr>
@@ -550,9 +513,6 @@
           <w:numId w:val="4"/>
         </w:numPr>
         <w:ind w:firstLineChars="0"/>
-        <w:rPr>
-          <w:rFonts w:hint="eastAsia"/>
-        </w:rPr>
       </w:pPr>
       <w:r>
         <w:rPr>
@@ -571,9 +531,6 @@
       <w:pPr>
         <w:pStyle w:val="a3"/>
         <w:ind w:left="765" w:firstLineChars="0" w:firstLine="0"/>
-        <w:rPr>
-          <w:rFonts w:hint="eastAsia"/>
-        </w:rPr>
       </w:pPr>
       <w:r>
         <w:rPr>
@@ -590,9 +547,6 @@
           <w:numId w:val="4"/>
         </w:numPr>
         <w:ind w:firstLineChars="0"/>
-        <w:rPr>
-          <w:rFonts w:hint="eastAsia"/>
-        </w:rPr>
       </w:pPr>
       <w:r>
         <w:rPr>
@@ -627,9 +581,6 @@
           <w:numId w:val="4"/>
         </w:numPr>
         <w:ind w:firstLineChars="0"/>
-        <w:rPr>
-          <w:rFonts w:hint="eastAsia"/>
-        </w:rPr>
       </w:pPr>
       <w:r>
         <w:rPr>
@@ -641,25 +592,16 @@
     <w:p>
       <w:pPr>
         <w:ind w:left="360"/>
-        <w:rPr>
-          <w:rFonts w:hint="eastAsia"/>
-        </w:rPr>
       </w:pPr>
     </w:p>
     <w:p>
       <w:pPr>
         <w:ind w:left="360"/>
-        <w:rPr>
-          <w:rFonts w:hint="eastAsia"/>
-        </w:rPr>
       </w:pPr>
     </w:p>
     <w:p>
       <w:pPr>
         <w:ind w:left="360"/>
-        <w:rPr>
-          <w:rFonts w:hint="eastAsia"/>
-        </w:rPr>
       </w:pPr>
       <w:r>
         <w:rPr>
@@ -689,9 +631,6 @@
     <w:p>
       <w:pPr>
         <w:ind w:left="360"/>
-        <w:rPr>
-          <w:rFonts w:hint="eastAsia"/>
-        </w:rPr>
       </w:pPr>
       <w:r>
         <w:rPr>
@@ -739,9 +678,6 @@
     <w:p>
       <w:pPr>
         <w:ind w:left="360"/>
-        <w:rPr>
-          <w:rFonts w:hint="eastAsia"/>
-        </w:rPr>
       </w:pPr>
       <w:r>
         <w:rPr>
@@ -789,9 +725,6 @@
     <w:p>
       <w:pPr>
         <w:ind w:left="360"/>
-        <w:rPr>
-          <w:rFonts w:hint="eastAsia"/>
-        </w:rPr>
       </w:pPr>
     </w:p>
     <w:p>
@@ -802,9 +735,6 @@
           <w:numId w:val="3"/>
         </w:numPr>
         <w:ind w:firstLineChars="0"/>
-        <w:rPr>
-          <w:rFonts w:hint="eastAsia"/>
-        </w:rPr>
       </w:pPr>
       <w:r>
         <w:rPr>
@@ -817,9 +747,6 @@
       <w:pPr>
         <w:pStyle w:val="a3"/>
         <w:ind w:left="360" w:firstLineChars="0" w:firstLine="0"/>
-        <w:rPr>
-          <w:rFonts w:hint="eastAsia"/>
-        </w:rPr>
       </w:pPr>
       <w:r>
         <w:rPr>
@@ -832,9 +759,6 @@
       <w:pPr>
         <w:pStyle w:val="a3"/>
         <w:ind w:left="360" w:firstLineChars="0" w:firstLine="0"/>
-        <w:rPr>
-          <w:rFonts w:hint="eastAsia"/>
-        </w:rPr>
       </w:pPr>
       <w:r>
         <w:rPr>
@@ -853,20 +777,17 @@
       <w:pPr>
         <w:pStyle w:val="a3"/>
         <w:ind w:left="360" w:firstLineChars="0" w:firstLine="0"/>
-        <w:rPr>
-          <w:rFonts w:hint="eastAsia"/>
-        </w:rPr>
-      </w:pPr>
-    </w:p>
-    <w:p>
-      <w:pPr>
-        <w:pStyle w:val="a3"/>
-        <w:ind w:left="360" w:firstLineChars="0" w:firstLine="0"/>
-        <w:rPr>
-          <w:rFonts w:hint="eastAsia"/>
-        </w:rPr>
-      </w:pPr>
-      <w:r>
+      </w:pPr>
+    </w:p>
+    <w:p>
+      <w:pPr>
+        <w:pStyle w:val="a3"/>
+        <w:ind w:left="360" w:firstLineChars="0" w:firstLine="0"/>
+      </w:pPr>
+      <w:r>
+        <w:rPr>
+          <w:noProof/>
+        </w:rPr>
         <w:drawing>
           <wp:inline distT="0" distB="0" distL="0" distR="0" wp14:anchorId="641D3D74" wp14:editId="50CB6E58">
             <wp:extent cx="5274310" cy="2872179"/>
@@ -922,29 +843,23 @@
       <w:pPr>
         <w:pStyle w:val="a3"/>
         <w:ind w:left="360" w:firstLineChars="0" w:firstLine="0"/>
-        <w:rPr>
-          <w:rFonts w:hint="eastAsia"/>
-        </w:rPr>
-      </w:pPr>
-    </w:p>
-    <w:p>
-      <w:pPr>
-        <w:pStyle w:val="a3"/>
-        <w:ind w:left="360" w:firstLineChars="0" w:firstLine="0"/>
-        <w:rPr>
-          <w:rFonts w:hint="eastAsia"/>
-        </w:rPr>
-      </w:pPr>
-    </w:p>
-    <w:p>
-      <w:pPr>
-        <w:pStyle w:val="a3"/>
-        <w:ind w:left="360" w:firstLineChars="0" w:firstLine="0"/>
-        <w:rPr>
-          <w:rFonts w:hint="eastAsia"/>
-        </w:rPr>
-      </w:pPr>
-      <w:r>
+      </w:pPr>
+    </w:p>
+    <w:p>
+      <w:pPr>
+        <w:pStyle w:val="a3"/>
+        <w:ind w:left="360" w:firstLineChars="0" w:firstLine="0"/>
+      </w:pPr>
+    </w:p>
+    <w:p>
+      <w:pPr>
+        <w:pStyle w:val="a3"/>
+        <w:ind w:left="360" w:firstLineChars="0" w:firstLine="0"/>
+      </w:pPr>
+      <w:r>
+        <w:rPr>
+          <w:noProof/>
+        </w:rPr>
         <w:lastRenderedPageBreak/>
         <w:drawing>
           <wp:inline distT="0" distB="0" distL="0" distR="0" wp14:anchorId="6FCC4538" wp14:editId="0A885E2C">
@@ -1001,9 +916,6 @@
       <w:pPr>
         <w:pStyle w:val="a3"/>
         <w:ind w:left="360" w:firstLineChars="0" w:firstLine="0"/>
-        <w:rPr>
-          <w:rFonts w:hint="eastAsia"/>
-        </w:rPr>
       </w:pPr>
       <w:r>
         <w:rPr>
@@ -1016,9 +928,6 @@
       <w:pPr>
         <w:pStyle w:val="a3"/>
         <w:ind w:left="360" w:firstLineChars="0" w:firstLine="0"/>
-        <w:rPr>
-          <w:rFonts w:hint="eastAsia"/>
-        </w:rPr>
       </w:pPr>
       <w:r>
         <w:rPr>
@@ -1097,9 +1006,6 @@
       <w:pPr>
         <w:pStyle w:val="a3"/>
         <w:ind w:left="360" w:firstLineChars="0" w:firstLine="0"/>
-        <w:rPr>
-          <w:rFonts w:hint="eastAsia"/>
-        </w:rPr>
       </w:pPr>
       <w:r>
         <w:rPr>
@@ -1142,9 +1048,6 @@
       <w:pPr>
         <w:pStyle w:val="a3"/>
         <w:ind w:left="360" w:firstLineChars="0" w:firstLine="0"/>
-        <w:rPr>
-          <w:rFonts w:hint="eastAsia"/>
-        </w:rPr>
       </w:pPr>
       <w:r>
         <w:rPr>
@@ -1189,6 +1092,63 @@
         <w:rPr>
           <w:rFonts w:hint="eastAsia"/>
         </w:rPr>
+        <w:t>使用场景：</w:t>
+      </w:r>
+    </w:p>
+    <w:p>
+      <w:pPr>
+        <w:pStyle w:val="a3"/>
+        <w:ind w:left="360" w:firstLineChars="0" w:firstLine="0"/>
+        <w:rPr>
+          <w:rFonts w:hint="eastAsia"/>
+        </w:rPr>
+      </w:pPr>
+      <w:r>
+        <w:rPr>
+          <w:rFonts w:hint="eastAsia"/>
+        </w:rPr>
+        <w:t>1</w:t>
+      </w:r>
+      <w:r>
+        <w:rPr>
+          <w:rFonts w:hint="eastAsia"/>
+        </w:rPr>
+        <w:t>当客户程序不需要知道要使用对象的创建过程</w:t>
+      </w:r>
+    </w:p>
+    <w:p>
+      <w:pPr>
+        <w:pStyle w:val="a3"/>
+        <w:ind w:left="360" w:firstLineChars="0" w:firstLine="0"/>
+      </w:pPr>
+      <w:r>
+        <w:rPr>
+          <w:rFonts w:hint="eastAsia"/>
+        </w:rPr>
+        <w:t>2</w:t>
+      </w:r>
+      <w:r>
+        <w:rPr>
+          <w:rFonts w:hint="eastAsia"/>
+        </w:rPr>
+        <w:t>客户程序使用的对象存在变动的可能，或者根本不知道使用哪个具体的对象</w:t>
+      </w:r>
+    </w:p>
+    <w:p>
+      <w:pPr>
+        <w:pStyle w:val="a3"/>
+        <w:ind w:left="360" w:firstLineChars="0" w:firstLine="0"/>
+      </w:pPr>
+    </w:p>
+    <w:p>
+      <w:pPr>
+        <w:pStyle w:val="a3"/>
+        <w:ind w:left="360" w:firstLineChars="0" w:firstLine="0"/>
+      </w:pPr>
+      <w:r>
+        <w:rPr>
+          <w:rFonts w:hint="eastAsia"/>
+        </w:rPr>
         <w:t>工厂方法模式</w:t>
       </w:r>
       <w:r>
@@ -1208,9 +1168,6 @@
       <w:pPr>
         <w:pStyle w:val="a3"/>
         <w:ind w:left="360" w:firstLineChars="0" w:firstLine="0"/>
-        <w:rPr>
-          <w:rFonts w:hint="eastAsia"/>
-        </w:rPr>
       </w:pPr>
       <w:r>
         <w:rPr>
@@ -1223,9 +1180,6 @@
       <w:pPr>
         <w:pStyle w:val="a3"/>
         <w:ind w:left="360" w:firstLineChars="0" w:firstLine="0"/>
-        <w:rPr>
-          <w:rFonts w:hint="eastAsia"/>
-        </w:rPr>
       </w:pPr>
       <w:r>
         <w:rPr>
@@ -1250,9 +1204,6 @@
       <w:pPr>
         <w:pStyle w:val="a3"/>
         <w:ind w:left="360" w:firstLineChars="0" w:firstLine="0"/>
-        <w:rPr>
-          <w:rFonts w:hint="eastAsia"/>
-        </w:rPr>
       </w:pPr>
       <w:r>
         <w:rPr>
@@ -1283,11 +1234,11 @@
       <w:pPr>
         <w:pStyle w:val="a3"/>
         <w:ind w:left="360" w:firstLineChars="0" w:firstLine="0"/>
-        <w:rPr>
-          <w:rFonts w:hint="eastAsia"/>
-        </w:rPr>
-      </w:pPr>
-      <w:r>
+      </w:pPr>
+      <w:r>
+        <w:rPr>
+          <w:noProof/>
+        </w:rPr>
         <w:lastRenderedPageBreak/>
         <w:drawing>
           <wp:inline distT="0" distB="0" distL="0" distR="0" wp14:anchorId="3BAB2FBE" wp14:editId="315367F6">
@@ -1344,18 +1295,12 @@
       <w:pPr>
         <w:pStyle w:val="a3"/>
         <w:ind w:left="360" w:firstLineChars="0" w:firstLine="0"/>
-        <w:rPr>
-          <w:rFonts w:hint="eastAsia"/>
-        </w:rPr>
-      </w:pPr>
-    </w:p>
-    <w:p>
-      <w:pPr>
-        <w:pStyle w:val="a3"/>
-        <w:ind w:left="360" w:firstLineChars="0" w:firstLine="0"/>
-        <w:rPr>
-          <w:rFonts w:hint="eastAsia"/>
-        </w:rPr>
+      </w:pPr>
+    </w:p>
+    <w:p>
+      <w:pPr>
+        <w:pStyle w:val="a3"/>
+        <w:ind w:left="360" w:firstLineChars="0" w:firstLine="0"/>
       </w:pPr>
       <w:r>
         <w:rPr>
@@ -1368,11 +1313,11 @@
       <w:pPr>
         <w:pStyle w:val="a3"/>
         <w:ind w:left="360" w:firstLineChars="0" w:firstLine="0"/>
-        <w:rPr>
-          <w:rFonts w:hint="eastAsia"/>
-        </w:rPr>
-      </w:pPr>
-      <w:r>
+      </w:pPr>
+      <w:r>
+        <w:rPr>
+          <w:noProof/>
+        </w:rPr>
         <w:drawing>
           <wp:inline distT="0" distB="0" distL="0" distR="0" wp14:anchorId="2E32DDC8" wp14:editId="70731A25">
             <wp:extent cx="5274310" cy="2822122"/>
@@ -1428,9 +1373,6 @@
       <w:pPr>
         <w:pStyle w:val="a3"/>
         <w:ind w:left="360" w:firstLineChars="0" w:firstLine="0"/>
-        <w:rPr>
-          <w:rFonts w:hint="eastAsia"/>
-        </w:rPr>
       </w:pPr>
       <w:r>
         <w:rPr>
@@ -1443,11 +1385,11 @@
       <w:pPr>
         <w:pStyle w:val="a3"/>
         <w:ind w:left="360" w:firstLineChars="0" w:firstLine="0"/>
-        <w:rPr>
-          <w:rFonts w:hint="eastAsia"/>
-        </w:rPr>
-      </w:pPr>
-      <w:r>
+      </w:pPr>
+      <w:r>
+        <w:rPr>
+          <w:noProof/>
+        </w:rPr>
         <w:lastRenderedPageBreak/>
         <w:drawing>
           <wp:inline distT="0" distB="0" distL="0" distR="0" wp14:anchorId="50B816AA" wp14:editId="414A53FF">
@@ -1504,20 +1446,17 @@
       <w:pPr>
         <w:pStyle w:val="a3"/>
         <w:ind w:left="360" w:firstLineChars="0" w:firstLine="0"/>
-        <w:rPr>
-          <w:rFonts w:hint="eastAsia"/>
-        </w:rPr>
-      </w:pPr>
-    </w:p>
-    <w:p>
-      <w:pPr>
-        <w:pStyle w:val="a3"/>
-        <w:ind w:left="360" w:firstLineChars="0" w:firstLine="0"/>
-        <w:rPr>
-          <w:rFonts w:hint="eastAsia"/>
-        </w:rPr>
-      </w:pPr>
-      <w:r>
+      </w:pPr>
+    </w:p>
+    <w:p>
+      <w:pPr>
+        <w:pStyle w:val="a3"/>
+        <w:ind w:left="360" w:firstLineChars="0" w:firstLine="0"/>
+      </w:pPr>
+      <w:r>
+        <w:rPr>
+          <w:noProof/>
+        </w:rPr>
         <w:drawing>
           <wp:inline distT="0" distB="0" distL="0" distR="0" wp14:anchorId="6B3F86C9" wp14:editId="7F22CBDF">
             <wp:extent cx="5274310" cy="3035170"/>
@@ -1573,18 +1512,12 @@
       <w:pPr>
         <w:pStyle w:val="a3"/>
         <w:ind w:left="360" w:firstLineChars="0" w:firstLine="0"/>
-        <w:rPr>
-          <w:rFonts w:hint="eastAsia"/>
-        </w:rPr>
-      </w:pPr>
-    </w:p>
-    <w:p>
-      <w:pPr>
-        <w:pStyle w:val="a3"/>
-        <w:ind w:left="360" w:firstLineChars="0" w:firstLine="0"/>
-        <w:rPr>
-          <w:rFonts w:hint="eastAsia"/>
-        </w:rPr>
+      </w:pPr>
+    </w:p>
+    <w:p>
+      <w:pPr>
+        <w:pStyle w:val="a3"/>
+        <w:ind w:left="360" w:firstLineChars="0" w:firstLine="0"/>
       </w:pPr>
       <w:r>
         <w:rPr>
@@ -1597,9 +1530,6 @@
       <w:pPr>
         <w:pStyle w:val="a3"/>
         <w:ind w:left="360" w:firstLineChars="0" w:firstLine="0"/>
-        <w:rPr>
-          <w:rFonts w:hint="eastAsia"/>
-        </w:rPr>
       </w:pPr>
       <w:r>
         <w:rPr>
@@ -1612,9 +1542,6 @@
       <w:pPr>
         <w:pStyle w:val="a3"/>
         <w:ind w:left="360" w:firstLineChars="0" w:firstLine="0"/>
-        <w:rPr>
-          <w:rFonts w:hint="eastAsia"/>
-        </w:rPr>
       </w:pPr>
       <w:r>
         <w:rPr>
@@ -1651,27 +1578,19 @@
       <w:pPr>
         <w:pStyle w:val="a3"/>
         <w:ind w:left="360" w:firstLineChars="0" w:firstLine="0"/>
-        <w:rPr>
-          <w:rFonts w:hint="eastAsia"/>
-        </w:rPr>
-      </w:pPr>
-    </w:p>
-    <w:p>
-      <w:pPr>
-        <w:pStyle w:val="a3"/>
-        <w:ind w:left="360" w:firstLineChars="0" w:firstLine="0"/>
-        <w:rPr>
-          <w:rFonts w:hint="eastAsia"/>
-        </w:rPr>
-      </w:pPr>
-    </w:p>
-    <w:p>
-      <w:pPr>
-        <w:rPr>
-          <w:rFonts w:hint="eastAsia"/>
-        </w:rPr>
-      </w:pPr>
-      <w:r>
+      </w:pPr>
+    </w:p>
+    <w:p>
+      <w:pPr>
+        <w:pStyle w:val="a3"/>
+        <w:ind w:left="360" w:firstLineChars="0" w:firstLine="0"/>
+      </w:pPr>
+    </w:p>
+    <w:p>
+      <w:r>
+        <w:rPr>
+          <w:noProof/>
+        </w:rPr>
         <w:lastRenderedPageBreak/>
         <w:drawing>
           <wp:anchor distT="0" distB="0" distL="114300" distR="114300" simplePos="0" relativeHeight="251659264" behindDoc="0" locked="0" layoutInCell="1" allowOverlap="1" wp14:anchorId="12DC8335" wp14:editId="30A25296">
@@ -1742,191 +1661,131 @@
       <w:pPr>
         <w:pStyle w:val="a3"/>
         <w:ind w:left="360" w:firstLineChars="0" w:firstLine="0"/>
-        <w:rPr>
-          <w:rFonts w:hint="eastAsia"/>
-        </w:rPr>
-      </w:pPr>
-    </w:p>
-    <w:p>
-      <w:pPr>
-        <w:pStyle w:val="a3"/>
-        <w:ind w:left="360" w:firstLineChars="0" w:firstLine="0"/>
-        <w:rPr>
-          <w:rFonts w:hint="eastAsia"/>
-        </w:rPr>
-      </w:pPr>
-    </w:p>
-    <w:p>
-      <w:pPr>
-        <w:pStyle w:val="a3"/>
-        <w:ind w:left="360" w:firstLineChars="0" w:firstLine="0"/>
-        <w:rPr>
-          <w:rFonts w:hint="eastAsia"/>
-        </w:rPr>
-      </w:pPr>
-    </w:p>
-    <w:p>
-      <w:pPr>
-        <w:pStyle w:val="a3"/>
-        <w:ind w:left="360" w:firstLineChars="0" w:firstLine="0"/>
-        <w:rPr>
-          <w:rFonts w:hint="eastAsia"/>
-        </w:rPr>
-      </w:pPr>
-    </w:p>
-    <w:p>
-      <w:pPr>
-        <w:pStyle w:val="a3"/>
-        <w:ind w:left="360" w:firstLineChars="0" w:firstLine="0"/>
-        <w:rPr>
-          <w:rFonts w:hint="eastAsia"/>
-        </w:rPr>
-      </w:pPr>
-    </w:p>
-    <w:p>
-      <w:pPr>
-        <w:pStyle w:val="a3"/>
-        <w:ind w:left="360" w:firstLineChars="0" w:firstLine="0"/>
-        <w:rPr>
-          <w:rFonts w:hint="eastAsia"/>
-        </w:rPr>
-      </w:pPr>
-    </w:p>
-    <w:p>
-      <w:pPr>
-        <w:pStyle w:val="a3"/>
-        <w:ind w:left="360" w:firstLineChars="0" w:firstLine="0"/>
-        <w:rPr>
-          <w:rFonts w:hint="eastAsia"/>
-        </w:rPr>
-      </w:pPr>
-    </w:p>
-    <w:p>
-      <w:pPr>
-        <w:pStyle w:val="a3"/>
-        <w:ind w:left="360" w:firstLineChars="0" w:firstLine="0"/>
-        <w:rPr>
-          <w:rFonts w:hint="eastAsia"/>
-        </w:rPr>
-      </w:pPr>
-    </w:p>
-    <w:p>
-      <w:pPr>
-        <w:pStyle w:val="a3"/>
-        <w:ind w:left="360" w:firstLineChars="0" w:firstLine="0"/>
-        <w:rPr>
-          <w:rFonts w:hint="eastAsia"/>
-        </w:rPr>
-      </w:pPr>
-    </w:p>
-    <w:p>
-      <w:pPr>
-        <w:pStyle w:val="a3"/>
-        <w:ind w:left="360" w:firstLineChars="0" w:firstLine="0"/>
-        <w:rPr>
-          <w:rFonts w:hint="eastAsia"/>
-        </w:rPr>
-      </w:pPr>
-    </w:p>
-    <w:p>
-      <w:pPr>
-        <w:pStyle w:val="a3"/>
-        <w:ind w:left="360" w:firstLineChars="0" w:firstLine="0"/>
-        <w:rPr>
-          <w:rFonts w:hint="eastAsia"/>
-        </w:rPr>
-      </w:pPr>
-    </w:p>
-    <w:p>
-      <w:pPr>
-        <w:pStyle w:val="a3"/>
-        <w:ind w:left="360" w:firstLineChars="0" w:firstLine="0"/>
-        <w:rPr>
-          <w:rFonts w:hint="eastAsia"/>
-        </w:rPr>
-      </w:pPr>
-    </w:p>
-    <w:p>
-      <w:pPr>
-        <w:pStyle w:val="a3"/>
-        <w:ind w:left="360" w:firstLineChars="0" w:firstLine="0"/>
-        <w:rPr>
-          <w:rFonts w:hint="eastAsia"/>
-        </w:rPr>
-      </w:pPr>
-    </w:p>
-    <w:p>
-      <w:pPr>
-        <w:pStyle w:val="a3"/>
-        <w:ind w:left="360" w:firstLineChars="0" w:firstLine="0"/>
-        <w:rPr>
-          <w:rFonts w:hint="eastAsia"/>
-        </w:rPr>
-      </w:pPr>
-    </w:p>
-    <w:p>
-      <w:pPr>
-        <w:pStyle w:val="a3"/>
-        <w:ind w:left="360" w:firstLineChars="0" w:firstLine="0"/>
-        <w:rPr>
-          <w:rFonts w:hint="eastAsia"/>
-        </w:rPr>
-      </w:pPr>
-    </w:p>
-    <w:p>
-      <w:pPr>
-        <w:pStyle w:val="a3"/>
-        <w:ind w:left="360" w:firstLineChars="0" w:firstLine="0"/>
-        <w:rPr>
-          <w:rFonts w:hint="eastAsia"/>
-        </w:rPr>
-      </w:pPr>
-    </w:p>
-    <w:p>
-      <w:pPr>
-        <w:pStyle w:val="a3"/>
-        <w:ind w:left="360" w:firstLineChars="0" w:firstLine="0"/>
-        <w:rPr>
-          <w:rFonts w:hint="eastAsia"/>
-        </w:rPr>
-      </w:pPr>
-    </w:p>
-    <w:p>
-      <w:pPr>
-        <w:pStyle w:val="a3"/>
-        <w:ind w:left="360" w:firstLineChars="0" w:firstLine="0"/>
-        <w:rPr>
-          <w:rFonts w:hint="eastAsia"/>
-        </w:rPr>
-      </w:pPr>
-    </w:p>
-    <w:p>
-      <w:pPr>
-        <w:pStyle w:val="a3"/>
-        <w:ind w:left="360" w:firstLineChars="0" w:firstLine="0"/>
-        <w:rPr>
-          <w:rFonts w:hint="eastAsia"/>
-        </w:rPr>
-      </w:pPr>
-    </w:p>
-    <w:p>
-      <w:pPr>
-        <w:pStyle w:val="a3"/>
-        <w:ind w:left="360" w:firstLineChars="0" w:firstLine="0"/>
-        <w:rPr>
-          <w:rFonts w:hint="eastAsia"/>
-        </w:rPr>
-      </w:pPr>
-    </w:p>
-    <w:p>
-      <w:pPr>
-        <w:pStyle w:val="a3"/>
-        <w:ind w:left="360" w:firstLineChars="0" w:firstLine="0"/>
-        <w:rPr>
-          <w:rFonts w:hint="eastAsia"/>
-        </w:rPr>
-      </w:pPr>
-      <w:r>
+      </w:pPr>
+    </w:p>
+    <w:p>
+      <w:pPr>
+        <w:pStyle w:val="a3"/>
+        <w:ind w:left="360" w:firstLineChars="0" w:firstLine="0"/>
+      </w:pPr>
+    </w:p>
+    <w:p>
+      <w:pPr>
+        <w:pStyle w:val="a3"/>
+        <w:ind w:left="360" w:firstLineChars="0" w:firstLine="0"/>
+      </w:pPr>
+    </w:p>
+    <w:p>
+      <w:pPr>
+        <w:pStyle w:val="a3"/>
+        <w:ind w:left="360" w:firstLineChars="0" w:firstLine="0"/>
+      </w:pPr>
+    </w:p>
+    <w:p>
+      <w:pPr>
+        <w:pStyle w:val="a3"/>
+        <w:ind w:left="360" w:firstLineChars="0" w:firstLine="0"/>
+      </w:pPr>
+    </w:p>
+    <w:p>
+      <w:pPr>
+        <w:pStyle w:val="a3"/>
+        <w:ind w:left="360" w:firstLineChars="0" w:firstLine="0"/>
+      </w:pPr>
+    </w:p>
+    <w:p>
+      <w:pPr>
+        <w:pStyle w:val="a3"/>
+        <w:ind w:left="360" w:firstLineChars="0" w:firstLine="0"/>
+      </w:pPr>
+    </w:p>
+    <w:p>
+      <w:pPr>
+        <w:pStyle w:val="a3"/>
+        <w:ind w:left="360" w:firstLineChars="0" w:firstLine="0"/>
+      </w:pPr>
+    </w:p>
+    <w:p>
+      <w:pPr>
+        <w:pStyle w:val="a3"/>
+        <w:ind w:left="360" w:firstLineChars="0" w:firstLine="0"/>
+      </w:pPr>
+    </w:p>
+    <w:p>
+      <w:pPr>
+        <w:pStyle w:val="a3"/>
+        <w:ind w:left="360" w:firstLineChars="0" w:firstLine="0"/>
+      </w:pPr>
+    </w:p>
+    <w:p>
+      <w:pPr>
+        <w:pStyle w:val="a3"/>
+        <w:ind w:left="360" w:firstLineChars="0" w:firstLine="0"/>
+      </w:pPr>
+    </w:p>
+    <w:p>
+      <w:pPr>
+        <w:pStyle w:val="a3"/>
+        <w:ind w:left="360" w:firstLineChars="0" w:firstLine="0"/>
+      </w:pPr>
+    </w:p>
+    <w:p>
+      <w:pPr>
+        <w:pStyle w:val="a3"/>
+        <w:ind w:left="360" w:firstLineChars="0" w:firstLine="0"/>
+      </w:pPr>
+    </w:p>
+    <w:p>
+      <w:pPr>
+        <w:pStyle w:val="a3"/>
+        <w:ind w:left="360" w:firstLineChars="0" w:firstLine="0"/>
+      </w:pPr>
+    </w:p>
+    <w:p>
+      <w:pPr>
+        <w:pStyle w:val="a3"/>
+        <w:ind w:left="360" w:firstLineChars="0" w:firstLine="0"/>
+      </w:pPr>
+    </w:p>
+    <w:p>
+      <w:pPr>
+        <w:pStyle w:val="a3"/>
+        <w:ind w:left="360" w:firstLineChars="0" w:firstLine="0"/>
+      </w:pPr>
+    </w:p>
+    <w:p>
+      <w:pPr>
+        <w:pStyle w:val="a3"/>
+        <w:ind w:left="360" w:firstLineChars="0" w:firstLine="0"/>
+      </w:pPr>
+    </w:p>
+    <w:p>
+      <w:pPr>
+        <w:pStyle w:val="a3"/>
+        <w:ind w:left="360" w:firstLineChars="0" w:firstLine="0"/>
+      </w:pPr>
+    </w:p>
+    <w:p>
+      <w:pPr>
+        <w:pStyle w:val="a3"/>
+        <w:ind w:left="360" w:firstLineChars="0" w:firstLine="0"/>
+      </w:pPr>
+    </w:p>
+    <w:p>
+      <w:pPr>
+        <w:pStyle w:val="a3"/>
+        <w:ind w:left="360" w:firstLineChars="0" w:firstLine="0"/>
+      </w:pPr>
+    </w:p>
+    <w:p>
+      <w:pPr>
+        <w:pStyle w:val="a3"/>
+        <w:ind w:left="360" w:firstLineChars="0" w:firstLine="0"/>
+      </w:pPr>
+      <w:r>
+        <w:rPr>
+          <w:noProof/>
+        </w:rPr>
         <w:drawing>
           <wp:inline distT="0" distB="0" distL="0" distR="0" wp14:anchorId="46DFDF8B" wp14:editId="158FC3B2">
             <wp:extent cx="3857625" cy="4143375"/>
@@ -2000,38 +1859,29 @@
       <w:pPr>
         <w:pStyle w:val="a3"/>
         <w:ind w:left="360" w:firstLineChars="0" w:firstLine="0"/>
-        <w:rPr>
-          <w:rFonts w:hint="eastAsia"/>
-        </w:rPr>
-      </w:pPr>
-    </w:p>
-    <w:p>
-      <w:pPr>
-        <w:pStyle w:val="a3"/>
-        <w:ind w:left="360" w:firstLineChars="0" w:firstLine="0"/>
-        <w:rPr>
-          <w:rFonts w:hint="eastAsia"/>
-        </w:rPr>
-      </w:pPr>
-    </w:p>
-    <w:p>
-      <w:pPr>
-        <w:pStyle w:val="a3"/>
-        <w:ind w:left="360" w:firstLineChars="0" w:firstLine="0"/>
-        <w:rPr>
-          <w:rFonts w:hint="eastAsia"/>
-        </w:rPr>
-      </w:pPr>
-    </w:p>
-    <w:p>
-      <w:pPr>
-        <w:pStyle w:val="a3"/>
-        <w:ind w:left="360" w:firstLineChars="0" w:firstLine="0"/>
-        <w:rPr>
-          <w:rFonts w:hint="eastAsia"/>
-        </w:rPr>
-      </w:pPr>
-      <w:r>
+      </w:pPr>
+    </w:p>
+    <w:p>
+      <w:pPr>
+        <w:pStyle w:val="a3"/>
+        <w:ind w:left="360" w:firstLineChars="0" w:firstLine="0"/>
+      </w:pPr>
+    </w:p>
+    <w:p>
+      <w:pPr>
+        <w:pStyle w:val="a3"/>
+        <w:ind w:left="360" w:firstLineChars="0" w:firstLine="0"/>
+      </w:pPr>
+    </w:p>
+    <w:p>
+      <w:pPr>
+        <w:pStyle w:val="a3"/>
+        <w:ind w:left="360" w:firstLineChars="0" w:firstLine="0"/>
+      </w:pPr>
+      <w:r>
+        <w:rPr>
+          <w:noProof/>
+        </w:rPr>
         <w:drawing>
           <wp:inline distT="0" distB="0" distL="0" distR="0" wp14:anchorId="77A6C1BF" wp14:editId="5363BF6F">
             <wp:extent cx="5274310" cy="3459435"/>
@@ -2087,11 +1937,11 @@
       <w:pPr>
         <w:pStyle w:val="a3"/>
         <w:ind w:left="360" w:firstLineChars="0" w:firstLine="0"/>
-        <w:rPr>
-          <w:rFonts w:hint="eastAsia"/>
-        </w:rPr>
-      </w:pPr>
-      <w:r>
+      </w:pPr>
+      <w:r>
+        <w:rPr>
+          <w:noProof/>
+        </w:rPr>
         <w:drawing>
           <wp:inline distT="0" distB="0" distL="0" distR="0" wp14:anchorId="50C2E805" wp14:editId="604BE0D4">
             <wp:extent cx="5274310" cy="3056536"/>
@@ -2147,18 +1997,12 @@
       <w:pPr>
         <w:pStyle w:val="a3"/>
         <w:ind w:left="360" w:firstLineChars="0" w:firstLine="0"/>
-        <w:rPr>
-          <w:rFonts w:hint="eastAsia"/>
-        </w:rPr>
-      </w:pPr>
-    </w:p>
-    <w:p>
-      <w:pPr>
-        <w:pStyle w:val="a3"/>
-        <w:ind w:left="360" w:firstLineChars="0" w:firstLine="0"/>
-        <w:rPr>
-          <w:rFonts w:hint="eastAsia"/>
-        </w:rPr>
+      </w:pPr>
+    </w:p>
+    <w:p>
+      <w:pPr>
+        <w:pStyle w:val="a3"/>
+        <w:ind w:left="360" w:firstLineChars="0" w:firstLine="0"/>
       </w:pPr>
       <w:r>
         <w:rPr>
@@ -2171,9 +2015,6 @@
       <w:pPr>
         <w:pStyle w:val="a3"/>
         <w:ind w:left="360" w:firstLineChars="0" w:firstLine="0"/>
-        <w:rPr>
-          <w:rFonts w:hint="eastAsia"/>
-        </w:rPr>
       </w:pPr>
       <w:r>
         <w:rPr>
@@ -2186,9 +2027,6 @@
       <w:pPr>
         <w:pStyle w:val="a3"/>
         <w:ind w:left="360" w:firstLineChars="0" w:firstLine="0"/>
-        <w:rPr>
-          <w:rFonts w:hint="eastAsia"/>
-        </w:rPr>
       </w:pPr>
       <w:r>
         <w:rPr>
@@ -2207,9 +2045,6 @@
       <w:pPr>
         <w:pStyle w:val="a3"/>
         <w:ind w:left="360" w:firstLineChars="0" w:firstLine="0"/>
-        <w:rPr>
-          <w:rFonts w:hint="eastAsia"/>
-        </w:rPr>
       </w:pPr>
       <w:r>
         <w:rPr>
@@ -2234,9 +2069,6 @@
       <w:pPr>
         <w:pStyle w:val="a3"/>
         <w:ind w:left="360" w:firstLineChars="0" w:firstLine="0"/>
-        <w:rPr>
-          <w:rFonts w:hint="eastAsia"/>
-        </w:rPr>
       </w:pPr>
       <w:r>
         <w:rPr>
@@ -2262,18 +2094,12 @@
       <w:pPr>
         <w:pStyle w:val="a3"/>
         <w:ind w:left="360" w:firstLineChars="0" w:firstLine="0"/>
-        <w:rPr>
-          <w:rFonts w:hint="eastAsia"/>
-        </w:rPr>
-      </w:pPr>
-    </w:p>
-    <w:p>
-      <w:pPr>
-        <w:pStyle w:val="a3"/>
-        <w:ind w:left="360" w:firstLineChars="0" w:firstLine="0"/>
-        <w:rPr>
-          <w:rFonts w:hint="eastAsia"/>
-        </w:rPr>
+      </w:pPr>
+    </w:p>
+    <w:p>
+      <w:pPr>
+        <w:pStyle w:val="a3"/>
+        <w:ind w:left="360" w:firstLineChars="0" w:firstLine="0"/>
       </w:pPr>
       <w:r>
         <w:rPr>
@@ -2286,9 +2112,6 @@
       <w:pPr>
         <w:pStyle w:val="a3"/>
         <w:ind w:left="360" w:firstLineChars="0" w:firstLine="0"/>
-        <w:rPr>
-          <w:rFonts w:hint="eastAsia"/>
-        </w:rPr>
       </w:pPr>
       <w:r>
         <w:rPr>
@@ -2301,9 +2124,6 @@
       <w:pPr>
         <w:pStyle w:val="a3"/>
         <w:ind w:left="360" w:firstLineChars="0" w:firstLine="0"/>
-        <w:rPr>
-          <w:rFonts w:hint="eastAsia"/>
-        </w:rPr>
       </w:pPr>
       <w:r>
         <w:rPr>
@@ -2316,27 +2136,18 @@
       <w:pPr>
         <w:pStyle w:val="a3"/>
         <w:ind w:left="360" w:firstLineChars="0" w:firstLine="0"/>
-        <w:rPr>
-          <w:rFonts w:hint="eastAsia"/>
-        </w:rPr>
-      </w:pPr>
-    </w:p>
-    <w:p>
-      <w:pPr>
-        <w:pStyle w:val="a3"/>
-        <w:ind w:left="360" w:firstLineChars="0" w:firstLine="0"/>
-        <w:rPr>
-          <w:rFonts w:hint="eastAsia"/>
-        </w:rPr>
-      </w:pPr>
-    </w:p>
-    <w:p>
-      <w:pPr>
-        <w:pStyle w:val="a3"/>
-        <w:ind w:left="360" w:firstLineChars="0" w:firstLine="0"/>
-        <w:rPr>
-          <w:rFonts w:hint="eastAsia"/>
-        </w:rPr>
+      </w:pPr>
+    </w:p>
+    <w:p>
+      <w:pPr>
+        <w:pStyle w:val="a3"/>
+        <w:ind w:left="360" w:firstLineChars="0" w:firstLine="0"/>
+      </w:pPr>
+    </w:p>
+    <w:p>
+      <w:pPr>
+        <w:pStyle w:val="a3"/>
+        <w:ind w:left="360" w:firstLineChars="0" w:firstLine="0"/>
       </w:pPr>
       <w:r>
         <w:rPr>
@@ -2353,9 +2164,6 @@
           <w:numId w:val="5"/>
         </w:numPr>
         <w:ind w:firstLineChars="0"/>
-        <w:rPr>
-          <w:rFonts w:hint="eastAsia"/>
-        </w:rPr>
       </w:pPr>
       <w:r>
         <w:rPr>
@@ -2372,9 +2180,6 @@
           <w:numId w:val="5"/>
         </w:numPr>
         <w:ind w:firstLineChars="0"/>
-        <w:rPr>
-          <w:rFonts w:hint="eastAsia"/>
-        </w:rPr>
       </w:pPr>
       <w:r>
         <w:rPr>
@@ -2397,9 +2202,6 @@
           <w:numId w:val="5"/>
         </w:numPr>
         <w:ind w:firstLineChars="0"/>
-        <w:rPr>
-          <w:rFonts w:hint="eastAsia"/>
-        </w:rPr>
       </w:pPr>
       <w:r>
         <w:rPr>
@@ -2416,9 +2218,6 @@
           <w:numId w:val="5"/>
         </w:numPr>
         <w:ind w:firstLineChars="0"/>
-        <w:rPr>
-          <w:rFonts w:hint="eastAsia"/>
-        </w:rPr>
       </w:pPr>
       <w:r>
         <w:rPr>
@@ -2427,26 +2226,9 @@
         <w:t>系统提供一个产品类的库，所有的产品以同样的接口出现，从而客户端不依赖于实现</w:t>
       </w:r>
     </w:p>
-    <w:p>
-      <w:pPr>
-        <w:rPr>
-          <w:rFonts w:hint="eastAsia"/>
-        </w:rPr>
-      </w:pPr>
-    </w:p>
-    <w:p>
-      <w:pPr>
-        <w:rPr>
-          <w:rFonts w:hint="eastAsia"/>
-        </w:rPr>
-      </w:pPr>
-    </w:p>
-    <w:p>
-      <w:pPr>
-        <w:rPr>
-          <w:rFonts w:hint="eastAsia"/>
-        </w:rPr>
-      </w:pPr>
+    <w:p/>
+    <w:p/>
+    <w:p>
       <w:r>
         <w:rPr>
           <w:rFonts w:hint="eastAsia"/>
@@ -2454,19 +2236,8 @@
         <w:t>原型模式</w:t>
       </w:r>
     </w:p>
-    <w:p>
-      <w:pPr>
-        <w:rPr>
-          <w:rFonts w:hint="eastAsia"/>
-        </w:rPr>
-      </w:pPr>
-    </w:p>
-    <w:p>
-      <w:pPr>
-        <w:rPr>
-          <w:rFonts w:hint="eastAsia"/>
-        </w:rPr>
-      </w:pPr>
+    <w:p/>
+    <w:p>
       <w:r>
         <w:rPr>
           <w:rFonts w:hint="eastAsia"/>
@@ -2475,11 +2246,6 @@
       </w:r>
     </w:p>
     <w:p>
-      <w:pPr>
-        <w:rPr>
-          <w:rFonts w:hint="eastAsia"/>
-        </w:rPr>
-      </w:pPr>
       <w:r>
         <w:rPr>
           <w:rFonts w:hint="eastAsia"/>
@@ -2494,11 +2260,6 @@
       </w:r>
     </w:p>
     <w:p>
-      <w:pPr>
-        <w:rPr>
-          <w:rFonts w:hint="eastAsia"/>
-        </w:rPr>
-      </w:pPr>
       <w:r>
         <w:rPr>
           <w:rFonts w:hint="eastAsia"/>
@@ -2512,19 +2273,8 @@
         <w:t>;</w:t>
       </w:r>
     </w:p>
-    <w:p>
-      <w:pPr>
-        <w:rPr>
-          <w:rFonts w:hint="eastAsia"/>
-        </w:rPr>
-      </w:pPr>
-    </w:p>
-    <w:p>
-      <w:pPr>
-        <w:rPr>
-          <w:rFonts w:hint="eastAsia"/>
-        </w:rPr>
-      </w:pPr>
+    <w:p/>
+    <w:p>
       <w:r>
         <w:rPr>
           <w:rFonts w:hint="eastAsia"/>
@@ -2533,11 +2283,6 @@
       </w:r>
     </w:p>
     <w:p>
-      <w:pPr>
-        <w:rPr>
-          <w:rFonts w:hint="eastAsia"/>
-        </w:rPr>
-      </w:pPr>
       <w:r>
         <w:rPr>
           <w:rFonts w:hint="eastAsia"/>
@@ -2545,19 +2290,8 @@
         <w:t>原型模式是一种对象创建型模式，用原型实例指定创建对象的种类，并且通过复制这些原型创建新的对象。原型模式允许一个对象再创建另外一个可定制的对象，无需知道任何创建的细节</w:t>
       </w:r>
     </w:p>
-    <w:p>
-      <w:pPr>
-        <w:rPr>
-          <w:rFonts w:hint="eastAsia"/>
-        </w:rPr>
-      </w:pPr>
-    </w:p>
-    <w:p>
-      <w:pPr>
-        <w:rPr>
-          <w:rFonts w:hint="eastAsia"/>
-        </w:rPr>
-      </w:pPr>
+    <w:p/>
+    <w:p>
       <w:r>
         <w:rPr>
           <w:rFonts w:hint="eastAsia"/>
@@ -2566,11 +2300,6 @@
       </w:r>
     </w:p>
     <w:p>
-      <w:pPr>
-        <w:rPr>
-          <w:rFonts w:hint="eastAsia"/>
-        </w:rPr>
-      </w:pPr>
       <w:r>
         <w:rPr>
           <w:rFonts w:hint="eastAsia"/>
@@ -2578,19 +2307,8 @@
         <w:t>通过一个原型对象传给那个要发动创建的对象，这个要发动的对象通过请求原型对象拷贝原型自己来实现创建过程</w:t>
       </w:r>
     </w:p>
-    <w:p>
-      <w:pPr>
-        <w:rPr>
-          <w:rFonts w:hint="eastAsia"/>
-        </w:rPr>
-      </w:pPr>
-    </w:p>
-    <w:p>
-      <w:pPr>
-        <w:rPr>
-          <w:rFonts w:hint="eastAsia"/>
-        </w:rPr>
-      </w:pPr>
+    <w:p/>
+    <w:p>
       <w:r>
         <w:rPr>
           <w:rFonts w:hint="eastAsia"/>
@@ -2599,64 +2317,70 @@
       </w:r>
     </w:p>
     <w:p>
-      <w:pPr>
-        <w:rPr>
-          <w:rFonts w:hint="eastAsia"/>
-        </w:rPr>
-      </w:pPr>
       <w:r>
         <w:rPr>
           <w:rFonts w:hint="eastAsia"/>
         </w:rPr>
         <w:t>抽象原型类</w:t>
       </w:r>
-    </w:p>
-    <w:p>
-      <w:pPr>
-        <w:rPr>
-          <w:rFonts w:hint="eastAsia"/>
-        </w:rPr>
-      </w:pPr>
+      <w:r>
+        <w:rPr>
+          <w:rFonts w:hint="eastAsia"/>
+        </w:rPr>
+        <w:t>：</w:t>
+      </w:r>
+      <w:r>
+        <w:rPr>
+          <w:shd w:val="clear" w:color="auto" w:fill="FFFFFF"/>
+        </w:rPr>
+        <w:t>这是一个抽象角色，此角色给出所有的具体原型类所需的接口</w:t>
+      </w:r>
+    </w:p>
+    <w:p>
       <w:r>
         <w:rPr>
           <w:rFonts w:hint="eastAsia"/>
         </w:rPr>
         <w:t>具体原型类</w:t>
       </w:r>
-    </w:p>
-    <w:p>
-      <w:pPr>
-        <w:rPr>
-          <w:rFonts w:hint="eastAsia"/>
-        </w:rPr>
-      </w:pPr>
+      <w:r>
+        <w:rPr>
+          <w:rFonts w:hint="eastAsia"/>
+        </w:rPr>
+        <w:t>：</w:t>
+      </w:r>
+      <w:r>
+        <w:rPr>
+          <w:shd w:val="clear" w:color="auto" w:fill="FFFFFF"/>
+        </w:rPr>
+        <w:t>被复制的对象。此角色需要实现抽象的原型角色所要求的接口</w:t>
+      </w:r>
+    </w:p>
+    <w:p>
       <w:r>
         <w:rPr>
           <w:rFonts w:hint="eastAsia"/>
         </w:rPr>
         <w:t>客户类</w:t>
       </w:r>
-    </w:p>
-    <w:p>
-      <w:pPr>
-        <w:rPr>
-          <w:rFonts w:hint="eastAsia"/>
-        </w:rPr>
-      </w:pPr>
-    </w:p>
-    <w:p>
-      <w:pPr>
-        <w:rPr>
-          <w:rFonts w:hint="eastAsia"/>
-        </w:rPr>
-      </w:pPr>
-    </w:p>
-    <w:p>
-      <w:pPr>
-        <w:rPr>
-          <w:rFonts w:hint="eastAsia"/>
-        </w:rPr>
-      </w:pPr>
+      <w:r>
+        <w:rPr>
+          <w:rFonts w:hint="eastAsia"/>
+        </w:rPr>
+        <w:t>：</w:t>
+      </w:r>
+      <w:bookmarkStart w:id="0" w:name="_GoBack"/>
+      <w:bookmarkEnd w:id="0"/>
+      <w:r>
+        <w:rPr>
+          <w:shd w:val="clear" w:color="auto" w:fill="FFFFFF"/>
+        </w:rPr>
+        <w:t>提出创建对象的请求</w:t>
+      </w:r>
+    </w:p>
+    <w:p/>
+    <w:p/>
+    <w:p>
       <w:r>
         <w:rPr>
           <w:rFonts w:hint="eastAsia"/>
@@ -2665,11 +2389,6 @@
       </w:r>
     </w:p>
     <w:p>
-      <w:pPr>
-        <w:rPr>
-          <w:rFonts w:hint="eastAsia"/>
-        </w:rPr>
-      </w:pPr>
       <w:r>
         <w:rPr>
           <w:rFonts w:hint="eastAsia"/>
@@ -2798,19 +2517,8 @@
         <w:t>方法来实现对象的克隆</w:t>
       </w:r>
     </w:p>
-    <w:p>
-      <w:pPr>
-        <w:rPr>
-          <w:rFonts w:hint="eastAsia"/>
-        </w:rPr>
-      </w:pPr>
-    </w:p>
-    <w:p>
-      <w:pPr>
-        <w:rPr>
-          <w:rFonts w:hint="eastAsia"/>
-        </w:rPr>
-      </w:pPr>
+    <w:p/>
+    <w:p>
       <w:r>
         <w:rPr>
           <w:rFonts w:hint="eastAsia"/>
@@ -2860,19 +2568,8 @@
         <w:t>CloneNotSupportedException;</w:t>
       </w:r>
     </w:p>
-    <w:p>
-      <w:pPr>
-        <w:rPr>
-          <w:rFonts w:hint="eastAsia"/>
-        </w:rPr>
-      </w:pPr>
-    </w:p>
-    <w:p>
-      <w:pPr>
-        <w:rPr>
-          <w:rFonts w:hint="eastAsia"/>
-        </w:rPr>
-      </w:pPr>
+    <w:p/>
+    <w:p>
       <w:r>
         <w:rPr>
           <w:rFonts w:hint="eastAsia"/>
@@ -2881,11 +2578,6 @@
       </w:r>
     </w:p>
     <w:p>
-      <w:pPr>
-        <w:rPr>
-          <w:rFonts w:hint="eastAsia"/>
-        </w:rPr>
-      </w:pPr>
       <w:r>
         <w:rPr>
           <w:rFonts w:hint="eastAsia"/>
@@ -2906,9 +2598,581 @@
       </w:r>
     </w:p>
     <w:p>
-      <w:bookmarkStart w:id="0" w:name="_GoBack"/>
-      <w:bookmarkEnd w:id="0"/>
-    </w:p>
+      <w:r>
+        <w:rPr>
+          <w:rFonts w:hint="eastAsia"/>
+        </w:rPr>
+        <w:t>浅克隆</w:t>
+      </w:r>
+      <w:r>
+        <w:rPr>
+          <w:rFonts w:hint="eastAsia"/>
+        </w:rPr>
+        <w:t xml:space="preserve">: </w:t>
+      </w:r>
+      <w:r>
+        <w:rPr>
+          <w:rFonts w:hint="eastAsia"/>
+        </w:rPr>
+        <w:t>仅仅复制所考虑的对象，不复制它所引用的成员对象</w:t>
+      </w:r>
+    </w:p>
+    <w:p>
+      <w:r>
+        <w:rPr>
+          <w:rFonts w:hint="eastAsia"/>
+        </w:rPr>
+        <w:t>深克隆</w:t>
+      </w:r>
+      <w:r>
+        <w:rPr>
+          <w:rFonts w:hint="eastAsia"/>
+        </w:rPr>
+        <w:t xml:space="preserve">: </w:t>
+      </w:r>
+      <w:r>
+        <w:rPr>
+          <w:rFonts w:hint="eastAsia"/>
+        </w:rPr>
+        <w:t>所有的都复制</w:t>
+      </w:r>
+    </w:p>
+    <w:p>
+      <w:pPr>
+        <w:widowControl/>
+        <w:jc w:val="left"/>
+        <w:rPr>
+          <w:rFonts w:ascii="宋体" w:eastAsia="宋体" w:hAnsi="宋体" w:cs="宋体"/>
+          <w:kern w:val="0"/>
+          <w:sz w:val="24"/>
+          <w:szCs w:val="24"/>
+        </w:rPr>
+      </w:pPr>
+      <w:r>
+        <w:rPr>
+          <w:rFonts w:ascii="宋体" w:eastAsia="宋体" w:hAnsi="宋体" w:cs="宋体"/>
+          <w:noProof/>
+          <w:kern w:val="0"/>
+          <w:sz w:val="24"/>
+          <w:szCs w:val="24"/>
+        </w:rPr>
+        <w:drawing>
+          <wp:inline distT="0" distB="0" distL="0" distR="0">
+            <wp:extent cx="4667250" cy="1866900"/>
+            <wp:effectExtent l="0" t="0" r="0" b="0"/>
+            <wp:docPr id="1" name="图片 1" descr="C:\Users\hongtao_tian\AppData\Roaming\Tencent\Users\363345805\QQ\WinTemp\RichOle\C47NT9%U5R9)[(D54C56SN1.jpg"/>
+            <wp:cNvGraphicFramePr>
+              <a:graphicFrameLocks xmlns:a="http://schemas.openxmlformats.org/drawingml/2006/main" noChangeAspect="1"/>
+            </wp:cNvGraphicFramePr>
+            <a:graphic xmlns:a="http://schemas.openxmlformats.org/drawingml/2006/main">
+              <a:graphicData uri="http://schemas.openxmlformats.org/drawingml/2006/picture">
+                <pic:pic xmlns:pic="http://schemas.openxmlformats.org/drawingml/2006/picture">
+                  <pic:nvPicPr>
+                    <pic:cNvPr id="0" name="Picture 1" descr="C:\Users\hongtao_tian\AppData\Roaming\Tencent\Users\363345805\QQ\WinTemp\RichOle\C47NT9%U5R9)[(D54C56SN1.jpg"/>
+                    <pic:cNvPicPr>
+                      <a:picLocks noChangeAspect="1" noChangeArrowheads="1"/>
+                    </pic:cNvPicPr>
+                  </pic:nvPicPr>
+                  <pic:blipFill>
+                    <a:blip r:embed="rId19">
+                      <a:extLst>
+                        <a:ext uri="{28A0092B-C50C-407E-A947-70E740481C1C}">
+                          <a14:useLocalDpi xmlns:a14="http://schemas.microsoft.com/office/drawing/2010/main" val="0"/>
+                        </a:ext>
+                      </a:extLst>
+                    </a:blip>
+                    <a:srcRect/>
+                    <a:stretch>
+                      <a:fillRect/>
+                    </a:stretch>
+                  </pic:blipFill>
+                  <pic:spPr bwMode="auto">
+                    <a:xfrm>
+                      <a:off x="0" y="0"/>
+                      <a:ext cx="4667250" cy="1866900"/>
+                    </a:xfrm>
+                    <a:prstGeom prst="rect">
+                      <a:avLst/>
+                    </a:prstGeom>
+                    <a:noFill/>
+                    <a:ln>
+                      <a:noFill/>
+                    </a:ln>
+                  </pic:spPr>
+                </pic:pic>
+              </a:graphicData>
+            </a:graphic>
+          </wp:inline>
+        </w:drawing>
+      </w:r>
+    </w:p>
+    <w:p/>
+    <w:p>
+      <w:pPr>
+        <w:widowControl/>
+        <w:jc w:val="left"/>
+        <w:rPr>
+          <w:rFonts w:ascii="宋体" w:eastAsia="宋体" w:hAnsi="宋体" w:cs="宋体"/>
+          <w:kern w:val="0"/>
+          <w:sz w:val="24"/>
+          <w:szCs w:val="24"/>
+        </w:rPr>
+      </w:pPr>
+      <w:r>
+        <w:rPr>
+          <w:rFonts w:ascii="宋体" w:eastAsia="宋体" w:hAnsi="宋体" w:cs="宋体"/>
+          <w:noProof/>
+          <w:kern w:val="0"/>
+          <w:sz w:val="24"/>
+          <w:szCs w:val="24"/>
+        </w:rPr>
+        <w:drawing>
+          <wp:inline distT="0" distB="0" distL="0" distR="0">
+            <wp:extent cx="6010720" cy="1866900"/>
+            <wp:effectExtent l="0" t="0" r="9525" b="0"/>
+            <wp:docPr id="2" name="图片 2" descr="C:\Users\hongtao_tian\AppData\Roaming\Tencent\Users\363345805\QQ\WinTemp\RichOle\)1T$@D82~K97F`2SXCU(M5W.jpg"/>
+            <wp:cNvGraphicFramePr>
+              <a:graphicFrameLocks xmlns:a="http://schemas.openxmlformats.org/drawingml/2006/main" noChangeAspect="1"/>
+            </wp:cNvGraphicFramePr>
+            <a:graphic xmlns:a="http://schemas.openxmlformats.org/drawingml/2006/main">
+              <a:graphicData uri="http://schemas.openxmlformats.org/drawingml/2006/picture">
+                <pic:pic xmlns:pic="http://schemas.openxmlformats.org/drawingml/2006/picture">
+                  <pic:nvPicPr>
+                    <pic:cNvPr id="0" name="Picture 3" descr="C:\Users\hongtao_tian\AppData\Roaming\Tencent\Users\363345805\QQ\WinTemp\RichOle\)1T$@D82~K97F`2SXCU(M5W.jpg"/>
+                    <pic:cNvPicPr>
+                      <a:picLocks noChangeAspect="1" noChangeArrowheads="1"/>
+                    </pic:cNvPicPr>
+                  </pic:nvPicPr>
+                  <pic:blipFill>
+                    <a:blip r:embed="rId20">
+                      <a:extLst>
+                        <a:ext uri="{28A0092B-C50C-407E-A947-70E740481C1C}">
+                          <a14:useLocalDpi xmlns:a14="http://schemas.microsoft.com/office/drawing/2010/main" val="0"/>
+                        </a:ext>
+                      </a:extLst>
+                    </a:blip>
+                    <a:srcRect/>
+                    <a:stretch>
+                      <a:fillRect/>
+                    </a:stretch>
+                  </pic:blipFill>
+                  <pic:spPr bwMode="auto">
+                    <a:xfrm>
+                      <a:off x="0" y="0"/>
+                      <a:ext cx="6010720" cy="1866900"/>
+                    </a:xfrm>
+                    <a:prstGeom prst="rect">
+                      <a:avLst/>
+                    </a:prstGeom>
+                    <a:noFill/>
+                    <a:ln>
+                      <a:noFill/>
+                    </a:ln>
+                  </pic:spPr>
+                </pic:pic>
+              </a:graphicData>
+            </a:graphic>
+          </wp:inline>
+        </w:drawing>
+      </w:r>
+    </w:p>
+    <w:p/>
+    <w:p>
+      <w:r>
+        <w:rPr>
+          <w:rFonts w:hint="eastAsia"/>
+        </w:rPr>
+        <w:t>模式分析</w:t>
+      </w:r>
+    </w:p>
+    <w:p>
+      <w:r>
+        <w:rPr>
+          <w:rFonts w:hint="eastAsia"/>
+        </w:rPr>
+        <w:t>Java</w:t>
+      </w:r>
+      <w:r>
+        <w:rPr>
+          <w:rFonts w:hint="eastAsia"/>
+        </w:rPr>
+        <w:t>语言提供的</w:t>
+      </w:r>
+      <w:r>
+        <w:rPr>
+          <w:rFonts w:hint="eastAsia"/>
+        </w:rPr>
+        <w:t>clone()</w:t>
+      </w:r>
+      <w:r>
+        <w:rPr>
+          <w:rFonts w:hint="eastAsia"/>
+        </w:rPr>
+        <w:t>方法将对象复制了一份并返回给调用者。一般而言</w:t>
+      </w:r>
+      <w:r>
+        <w:rPr>
+          <w:rFonts w:hint="eastAsia"/>
+        </w:rPr>
+        <w:t>clone()</w:t>
+      </w:r>
+      <w:r>
+        <w:rPr>
+          <w:rFonts w:hint="eastAsia"/>
+        </w:rPr>
+        <w:t>方法满足：</w:t>
+      </w:r>
+    </w:p>
+    <w:p>
+      <w:pPr>
+        <w:pStyle w:val="a3"/>
+        <w:numPr>
+          <w:ilvl w:val="0"/>
+          <w:numId w:val="6"/>
+        </w:numPr>
+        <w:ind w:firstLineChars="0"/>
+      </w:pPr>
+      <w:r>
+        <w:rPr>
+          <w:rFonts w:hint="eastAsia"/>
+        </w:rPr>
+        <w:t>对任何对象的</w:t>
+      </w:r>
+      <w:r>
+        <w:rPr>
+          <w:rFonts w:hint="eastAsia"/>
+        </w:rPr>
+        <w:t>x</w:t>
+      </w:r>
+      <w:r>
+        <w:rPr>
+          <w:rFonts w:hint="eastAsia"/>
+        </w:rPr>
+        <w:t>，都有</w:t>
+      </w:r>
+      <w:r>
+        <w:rPr>
+          <w:rFonts w:hint="eastAsia"/>
+        </w:rPr>
+        <w:t>x.clone() != x</w:t>
+      </w:r>
+      <w:r>
+        <w:rPr>
+          <w:rFonts w:hint="eastAsia"/>
+        </w:rPr>
+        <w:t>，即克隆对象与源对象不是同一个对象</w:t>
+      </w:r>
+    </w:p>
+    <w:p>
+      <w:pPr>
+        <w:pStyle w:val="a3"/>
+        <w:numPr>
+          <w:ilvl w:val="0"/>
+          <w:numId w:val="6"/>
+        </w:numPr>
+        <w:ind w:firstLineChars="0"/>
+      </w:pPr>
+      <w:r>
+        <w:rPr>
+          <w:rFonts w:hint="eastAsia"/>
+        </w:rPr>
+        <w:t>对任何的对象</w:t>
+      </w:r>
+      <w:r>
+        <w:rPr>
+          <w:rFonts w:hint="eastAsia"/>
+        </w:rPr>
+        <w:t>x</w:t>
+      </w:r>
+      <w:r>
+        <w:rPr>
+          <w:rFonts w:hint="eastAsia"/>
+        </w:rPr>
+        <w:t>，都有</w:t>
+      </w:r>
+      <w:r>
+        <w:rPr>
+          <w:rFonts w:hint="eastAsia"/>
+        </w:rPr>
+        <w:t>x.clone().getclass() ==x.get(),</w:t>
+      </w:r>
+      <w:r>
+        <w:rPr>
+          <w:rFonts w:hint="eastAsia"/>
+        </w:rPr>
+        <w:t>即克隆对象与源对象类型一样</w:t>
+      </w:r>
+    </w:p>
+    <w:p>
+      <w:pPr>
+        <w:pStyle w:val="a3"/>
+        <w:numPr>
+          <w:ilvl w:val="0"/>
+          <w:numId w:val="6"/>
+        </w:numPr>
+        <w:ind w:firstLineChars="0"/>
+      </w:pPr>
+      <w:r>
+        <w:rPr>
+          <w:rFonts w:hint="eastAsia"/>
+        </w:rPr>
+        <w:t>如果对象</w:t>
+      </w:r>
+      <w:r>
+        <w:rPr>
+          <w:rFonts w:hint="eastAsia"/>
+        </w:rPr>
+        <w:t>x</w:t>
+      </w:r>
+      <w:r>
+        <w:rPr>
+          <w:rFonts w:hint="eastAsia"/>
+        </w:rPr>
+        <w:t>的</w:t>
+      </w:r>
+      <w:r>
+        <w:rPr>
+          <w:rFonts w:hint="eastAsia"/>
+        </w:rPr>
+        <w:t>equals()</w:t>
+      </w:r>
+      <w:r>
+        <w:rPr>
+          <w:rFonts w:hint="eastAsia"/>
+        </w:rPr>
+        <w:t>方法定义恰当，那么</w:t>
+      </w:r>
+      <w:r>
+        <w:rPr>
+          <w:rFonts w:hint="eastAsia"/>
+        </w:rPr>
+        <w:t>x.clone().equals(x)</w:t>
+      </w:r>
+      <w:r>
+        <w:rPr>
+          <w:rFonts w:hint="eastAsia"/>
+        </w:rPr>
+        <w:t>成立</w:t>
+      </w:r>
+    </w:p>
+    <w:p/>
+    <w:p>
+      <w:r>
+        <w:rPr>
+          <w:rFonts w:hint="eastAsia"/>
+        </w:rPr>
+        <w:t>原型模式的优点</w:t>
+      </w:r>
+    </w:p>
+    <w:p>
+      <w:pPr>
+        <w:pStyle w:val="a3"/>
+        <w:numPr>
+          <w:ilvl w:val="0"/>
+          <w:numId w:val="7"/>
+        </w:numPr>
+        <w:ind w:firstLineChars="0"/>
+      </w:pPr>
+      <w:r>
+        <w:rPr>
+          <w:rFonts w:hint="eastAsia"/>
+        </w:rPr>
+        <w:t>当创建新的对象实例为较复杂时，使用原型模式可以简化对象的创建过程，通过一个已有实例可以提高新实例的创建效率</w:t>
+      </w:r>
+    </w:p>
+    <w:p>
+      <w:pPr>
+        <w:pStyle w:val="a3"/>
+        <w:numPr>
+          <w:ilvl w:val="0"/>
+          <w:numId w:val="7"/>
+        </w:numPr>
+        <w:ind w:firstLineChars="0"/>
+      </w:pPr>
+      <w:r>
+        <w:rPr>
+          <w:rFonts w:hint="eastAsia"/>
+        </w:rPr>
+        <w:t>可以动态增加或减少产品类</w:t>
+      </w:r>
+    </w:p>
+    <w:p>
+      <w:pPr>
+        <w:pStyle w:val="a3"/>
+        <w:numPr>
+          <w:ilvl w:val="0"/>
+          <w:numId w:val="7"/>
+        </w:numPr>
+        <w:ind w:firstLineChars="0"/>
+      </w:pPr>
+      <w:r>
+        <w:rPr>
+          <w:rFonts w:hint="eastAsia"/>
+        </w:rPr>
+        <w:t>原型模式提供了简化的创建结构</w:t>
+      </w:r>
+    </w:p>
+    <w:p>
+      <w:pPr>
+        <w:pStyle w:val="a3"/>
+        <w:numPr>
+          <w:ilvl w:val="0"/>
+          <w:numId w:val="7"/>
+        </w:numPr>
+        <w:ind w:firstLineChars="0"/>
+      </w:pPr>
+      <w:r>
+        <w:rPr>
+          <w:rFonts w:hint="eastAsia"/>
+        </w:rPr>
+        <w:lastRenderedPageBreak/>
+        <w:t>可以使用深克隆的方式保存对象的状态</w:t>
+      </w:r>
+    </w:p>
+    <w:p>
+      <w:r>
+        <w:rPr>
+          <w:rFonts w:hint="eastAsia"/>
+        </w:rPr>
+        <w:t>缺点：</w:t>
+      </w:r>
+    </w:p>
+    <w:p>
+      <w:pPr>
+        <w:pStyle w:val="a3"/>
+        <w:numPr>
+          <w:ilvl w:val="0"/>
+          <w:numId w:val="8"/>
+        </w:numPr>
+        <w:ind w:firstLineChars="0"/>
+      </w:pPr>
+      <w:r>
+        <w:rPr>
+          <w:rFonts w:hint="eastAsia"/>
+        </w:rPr>
+        <w:t>需要为每一个类配备一个克隆方法，而且这个克隆方法需要对类额功能惊醒通盘考虑，这对全新的类来说不是很难，但对已有的类进行改造时，不一定是件容易的事，必须修改其代码，违背了</w:t>
+      </w:r>
+      <w:r>
+        <w:t>”</w:t>
+      </w:r>
+      <w:r>
+        <w:rPr>
+          <w:rFonts w:hint="eastAsia"/>
+        </w:rPr>
+        <w:t>开闭原则</w:t>
+      </w:r>
+      <w:r>
+        <w:t>”</w:t>
+      </w:r>
+    </w:p>
+    <w:p>
+      <w:pPr>
+        <w:pStyle w:val="a3"/>
+        <w:numPr>
+          <w:ilvl w:val="0"/>
+          <w:numId w:val="8"/>
+        </w:numPr>
+        <w:ind w:firstLineChars="0"/>
+      </w:pPr>
+      <w:r>
+        <w:rPr>
+          <w:rFonts w:hint="eastAsia"/>
+        </w:rPr>
+        <w:t>在实现深克隆时需要编写较为复杂的代码</w:t>
+      </w:r>
+      <w:r>
+        <w:rPr>
+          <w:rFonts w:hint="eastAsia"/>
+        </w:rPr>
+        <w:t>;</w:t>
+      </w:r>
+    </w:p>
+    <w:p/>
+    <w:p>
+      <w:r>
+        <w:rPr>
+          <w:rFonts w:hint="eastAsia"/>
+        </w:rPr>
+        <w:t>适用环境</w:t>
+      </w:r>
+    </w:p>
+    <w:p>
+      <w:pPr>
+        <w:pStyle w:val="a3"/>
+        <w:numPr>
+          <w:ilvl w:val="0"/>
+          <w:numId w:val="9"/>
+        </w:numPr>
+        <w:ind w:firstLineChars="0"/>
+      </w:pPr>
+      <w:r>
+        <w:rPr>
+          <w:rFonts w:hint="eastAsia"/>
+        </w:rPr>
+        <w:t>创建新对象成本较大，新的对象可以通过原型模式对已有对象进行复制来获得，如果是相似对象，则可以对其属性稍作修改</w:t>
+      </w:r>
+    </w:p>
+    <w:p>
+      <w:pPr>
+        <w:pStyle w:val="a3"/>
+        <w:numPr>
+          <w:ilvl w:val="0"/>
+          <w:numId w:val="9"/>
+        </w:numPr>
+        <w:ind w:firstLineChars="0"/>
+      </w:pPr>
+      <w:r>
+        <w:rPr>
+          <w:rFonts w:hint="eastAsia"/>
+        </w:rPr>
+        <w:t>如果系统要保存对象的状态，而对象的状态变化很小，或者对象本身占内存不大的时候，也可以使用原型模式配合备忘录模式来应用。</w:t>
+      </w:r>
+    </w:p>
+    <w:p>
+      <w:pPr>
+        <w:pStyle w:val="a3"/>
+        <w:numPr>
+          <w:ilvl w:val="0"/>
+          <w:numId w:val="9"/>
+        </w:numPr>
+        <w:ind w:firstLineChars="0"/>
+      </w:pPr>
+      <w:r>
+        <w:rPr>
+          <w:rFonts w:hint="eastAsia"/>
+        </w:rPr>
+        <w:t>需要避免使用分层次的工厂类来创建分层次的对象，并且类的实例对象只有一个或很少的几个组合状态，通过复制原型对象得到新实例可能比使用构造函数创建一个新实例更加的方便</w:t>
+      </w:r>
+      <w:r>
+        <w:rPr>
+          <w:rFonts w:hint="eastAsia"/>
+        </w:rPr>
+        <w:t>;</w:t>
+      </w:r>
+    </w:p>
+    <w:p>
+      <w:pPr>
+        <w:pStyle w:val="a3"/>
+        <w:numPr>
+          <w:ilvl w:val="0"/>
+          <w:numId w:val="9"/>
+        </w:numPr>
+        <w:ind w:firstLineChars="0"/>
+      </w:pPr>
+      <w:r>
+        <w:rPr>
+          <w:rFonts w:hint="eastAsia"/>
+        </w:rPr>
+        <w:t>原型模式应用于很多软件中，如果每次创建一个对象要花大量时间，原型是最好的解决方案。很多软件提供的复制和粘贴操作就是原型模式的应用，复制得到的对象与原型对象是两个类型相同但内存地址不同的对象，通过原型模式可以大大的提高对象的创建效率</w:t>
+      </w:r>
+      <w:r>
+        <w:rPr>
+          <w:rFonts w:hint="eastAsia"/>
+        </w:rPr>
+        <w:t>;</w:t>
+      </w:r>
+    </w:p>
+    <w:p/>
     <w:sectPr>
       <w:pgSz w:w="11906" w:h="16838"/>
       <w:pgMar w:top="1440" w:right="1800" w:bottom="1440" w:left="1800" w:header="851" w:footer="992" w:gutter="0"/>
@@ -2922,6 +3186,95 @@
 <file path=word/numbering.xml><?xml version="1.0" encoding="utf-8"?>
 <w:numbering xmlns:wpc="http://schemas.microsoft.com/office/word/2010/wordprocessingCanvas" xmlns:mc="http://schemas.openxmlformats.org/markup-compatibility/2006" xmlns:o="urn:schemas-microsoft-com:office:office" xmlns:r="http://schemas.openxmlformats.org/officeDocument/2006/relationships" xmlns:m="http://schemas.openxmlformats.org/officeDocument/2006/math" xmlns:v="urn:schemas-microsoft-com:vml" xmlns:wp14="http://schemas.microsoft.com/office/word/2010/wordprocessingDrawing" xmlns:wp="http://schemas.openxmlformats.org/drawingml/2006/wordprocessingDrawing" xmlns:w10="urn:schemas-microsoft-com:office:word" xmlns:w="http://schemas.openxmlformats.org/wordprocessingml/2006/main" xmlns:w14="http://schemas.microsoft.com/office/word/2010/wordml" xmlns:wpg="http://schemas.microsoft.com/office/word/2010/wordprocessingGroup" xmlns:wpi="http://schemas.microsoft.com/office/word/2010/wordprocessingInk" xmlns:wne="http://schemas.microsoft.com/office/word/2006/wordml" xmlns:wps="http://schemas.microsoft.com/office/word/2010/wordprocessingShape" mc:Ignorable="w14 wp14">
   <w:abstractNum w:abstractNumId="0">
+    <w:nsid w:val="00FE352F"/>
+    <w:multiLevelType w:val="hybridMultilevel"/>
+    <w:tmpl w:val="AFCE14BA"/>
+    <w:lvl w:ilvl="0" w:tplc="E806CF34">
+      <w:start w:val="1"/>
+      <w:numFmt w:val="decimal"/>
+      <w:lvlText w:val="（%1）"/>
+      <w:lvlJc w:val="left"/>
+      <w:pPr>
+        <w:ind w:left="720" w:hanging="720"/>
+      </w:pPr>
+      <w:rPr>
+        <w:rFonts w:hint="default"/>
+      </w:rPr>
+    </w:lvl>
+    <w:lvl w:ilvl="1" w:tplc="04090019" w:tentative="1">
+      <w:start w:val="1"/>
+      <w:numFmt w:val="lowerLetter"/>
+      <w:lvlText w:val="%2)"/>
+      <w:lvlJc w:val="left"/>
+      <w:pPr>
+        <w:ind w:left="840" w:hanging="420"/>
+      </w:pPr>
+    </w:lvl>
+    <w:lvl w:ilvl="2" w:tplc="0409001B" w:tentative="1">
+      <w:start w:val="1"/>
+      <w:numFmt w:val="lowerRoman"/>
+      <w:lvlText w:val="%3."/>
+      <w:lvlJc w:val="right"/>
+      <w:pPr>
+        <w:ind w:left="1260" w:hanging="420"/>
+      </w:pPr>
+    </w:lvl>
+    <w:lvl w:ilvl="3" w:tplc="0409000F" w:tentative="1">
+      <w:start w:val="1"/>
+      <w:numFmt w:val="decimal"/>
+      <w:lvlText w:val="%4."/>
+      <w:lvlJc w:val="left"/>
+      <w:pPr>
+        <w:ind w:left="1680" w:hanging="420"/>
+      </w:pPr>
+    </w:lvl>
+    <w:lvl w:ilvl="4" w:tplc="04090019" w:tentative="1">
+      <w:start w:val="1"/>
+      <w:numFmt w:val="lowerLetter"/>
+      <w:lvlText w:val="%5)"/>
+      <w:lvlJc w:val="left"/>
+      <w:pPr>
+        <w:ind w:left="2100" w:hanging="420"/>
+      </w:pPr>
+    </w:lvl>
+    <w:lvl w:ilvl="5" w:tplc="0409001B" w:tentative="1">
+      <w:start w:val="1"/>
+      <w:numFmt w:val="lowerRoman"/>
+      <w:lvlText w:val="%6."/>
+      <w:lvlJc w:val="right"/>
+      <w:pPr>
+        <w:ind w:left="2520" w:hanging="420"/>
+      </w:pPr>
+    </w:lvl>
+    <w:lvl w:ilvl="6" w:tplc="0409000F" w:tentative="1">
+      <w:start w:val="1"/>
+      <w:numFmt w:val="decimal"/>
+      <w:lvlText w:val="%7."/>
+      <w:lvlJc w:val="left"/>
+      <w:pPr>
+        <w:ind w:left="2940" w:hanging="420"/>
+      </w:pPr>
+    </w:lvl>
+    <w:lvl w:ilvl="7" w:tplc="04090019" w:tentative="1">
+      <w:start w:val="1"/>
+      <w:numFmt w:val="lowerLetter"/>
+      <w:lvlText w:val="%8)"/>
+      <w:lvlJc w:val="left"/>
+      <w:pPr>
+        <w:ind w:left="3360" w:hanging="420"/>
+      </w:pPr>
+    </w:lvl>
+    <w:lvl w:ilvl="8" w:tplc="0409001B" w:tentative="1">
+      <w:start w:val="1"/>
+      <w:numFmt w:val="lowerRoman"/>
+      <w:lvlText w:val="%9."/>
+      <w:lvlJc w:val="right"/>
+      <w:pPr>
+        <w:ind w:left="3780" w:hanging="420"/>
+      </w:pPr>
+    </w:lvl>
+  </w:abstractNum>
+  <w:abstractNum w:abstractNumId="1">
     <w:nsid w:val="14912ABE"/>
     <w:multiLevelType w:val="hybridMultilevel"/>
     <w:tmpl w:val="087A9478"/>
@@ -3061,7 +3414,96 @@
       </w:rPr>
     </w:lvl>
   </w:abstractNum>
-  <w:abstractNum w:abstractNumId="1">
+  <w:abstractNum w:abstractNumId="2">
+    <w:nsid w:val="30992A98"/>
+    <w:multiLevelType w:val="hybridMultilevel"/>
+    <w:tmpl w:val="F6387B1C"/>
+    <w:lvl w:ilvl="0" w:tplc="D3C60534">
+      <w:start w:val="1"/>
+      <w:numFmt w:val="decimal"/>
+      <w:lvlText w:val="（%1）"/>
+      <w:lvlJc w:val="left"/>
+      <w:pPr>
+        <w:ind w:left="720" w:hanging="720"/>
+      </w:pPr>
+      <w:rPr>
+        <w:rFonts w:hint="default"/>
+      </w:rPr>
+    </w:lvl>
+    <w:lvl w:ilvl="1" w:tplc="04090019" w:tentative="1">
+      <w:start w:val="1"/>
+      <w:numFmt w:val="lowerLetter"/>
+      <w:lvlText w:val="%2)"/>
+      <w:lvlJc w:val="left"/>
+      <w:pPr>
+        <w:ind w:left="840" w:hanging="420"/>
+      </w:pPr>
+    </w:lvl>
+    <w:lvl w:ilvl="2" w:tplc="0409001B" w:tentative="1">
+      <w:start w:val="1"/>
+      <w:numFmt w:val="lowerRoman"/>
+      <w:lvlText w:val="%3."/>
+      <w:lvlJc w:val="right"/>
+      <w:pPr>
+        <w:ind w:left="1260" w:hanging="420"/>
+      </w:pPr>
+    </w:lvl>
+    <w:lvl w:ilvl="3" w:tplc="0409000F" w:tentative="1">
+      <w:start w:val="1"/>
+      <w:numFmt w:val="decimal"/>
+      <w:lvlText w:val="%4."/>
+      <w:lvlJc w:val="left"/>
+      <w:pPr>
+        <w:ind w:left="1680" w:hanging="420"/>
+      </w:pPr>
+    </w:lvl>
+    <w:lvl w:ilvl="4" w:tplc="04090019" w:tentative="1">
+      <w:start w:val="1"/>
+      <w:numFmt w:val="lowerLetter"/>
+      <w:lvlText w:val="%5)"/>
+      <w:lvlJc w:val="left"/>
+      <w:pPr>
+        <w:ind w:left="2100" w:hanging="420"/>
+      </w:pPr>
+    </w:lvl>
+    <w:lvl w:ilvl="5" w:tplc="0409001B" w:tentative="1">
+      <w:start w:val="1"/>
+      <w:numFmt w:val="lowerRoman"/>
+      <w:lvlText w:val="%6."/>
+      <w:lvlJc w:val="right"/>
+      <w:pPr>
+        <w:ind w:left="2520" w:hanging="420"/>
+      </w:pPr>
+    </w:lvl>
+    <w:lvl w:ilvl="6" w:tplc="0409000F" w:tentative="1">
+      <w:start w:val="1"/>
+      <w:numFmt w:val="decimal"/>
+      <w:lvlText w:val="%7."/>
+      <w:lvlJc w:val="left"/>
+      <w:pPr>
+        <w:ind w:left="2940" w:hanging="420"/>
+      </w:pPr>
+    </w:lvl>
+    <w:lvl w:ilvl="7" w:tplc="04090019" w:tentative="1">
+      <w:start w:val="1"/>
+      <w:numFmt w:val="lowerLetter"/>
+      <w:lvlText w:val="%8)"/>
+      <w:lvlJc w:val="left"/>
+      <w:pPr>
+        <w:ind w:left="3360" w:hanging="420"/>
+      </w:pPr>
+    </w:lvl>
+    <w:lvl w:ilvl="8" w:tplc="0409001B" w:tentative="1">
+      <w:start w:val="1"/>
+      <w:numFmt w:val="lowerRoman"/>
+      <w:lvlText w:val="%9."/>
+      <w:lvlJc w:val="right"/>
+      <w:pPr>
+        <w:ind w:left="3780" w:hanging="420"/>
+      </w:pPr>
+    </w:lvl>
+  </w:abstractNum>
+  <w:abstractNum w:abstractNumId="3">
     <w:nsid w:val="523F086C"/>
     <w:multiLevelType w:val="hybridMultilevel"/>
     <w:tmpl w:val="598CBD94"/>
@@ -3150,7 +3592,7 @@
       </w:pPr>
     </w:lvl>
   </w:abstractNum>
-  <w:abstractNum w:abstractNumId="2">
+  <w:abstractNum w:abstractNumId="4">
     <w:nsid w:val="72241EAD"/>
     <w:multiLevelType w:val="hybridMultilevel"/>
     <w:tmpl w:val="B1C8DB58"/>
@@ -3239,7 +3681,185 @@
       </w:pPr>
     </w:lvl>
   </w:abstractNum>
-  <w:abstractNum w:abstractNumId="3">
+  <w:abstractNum w:abstractNumId="5">
+    <w:nsid w:val="73683FC2"/>
+    <w:multiLevelType w:val="hybridMultilevel"/>
+    <w:tmpl w:val="41C207E2"/>
+    <w:lvl w:ilvl="0" w:tplc="068EDA96">
+      <w:start w:val="1"/>
+      <w:numFmt w:val="decimal"/>
+      <w:lvlText w:val="（%1）"/>
+      <w:lvlJc w:val="left"/>
+      <w:pPr>
+        <w:ind w:left="720" w:hanging="720"/>
+      </w:pPr>
+      <w:rPr>
+        <w:rFonts w:hint="default"/>
+      </w:rPr>
+    </w:lvl>
+    <w:lvl w:ilvl="1" w:tplc="04090019" w:tentative="1">
+      <w:start w:val="1"/>
+      <w:numFmt w:val="lowerLetter"/>
+      <w:lvlText w:val="%2)"/>
+      <w:lvlJc w:val="left"/>
+      <w:pPr>
+        <w:ind w:left="840" w:hanging="420"/>
+      </w:pPr>
+    </w:lvl>
+    <w:lvl w:ilvl="2" w:tplc="0409001B" w:tentative="1">
+      <w:start w:val="1"/>
+      <w:numFmt w:val="lowerRoman"/>
+      <w:lvlText w:val="%3."/>
+      <w:lvlJc w:val="right"/>
+      <w:pPr>
+        <w:ind w:left="1260" w:hanging="420"/>
+      </w:pPr>
+    </w:lvl>
+    <w:lvl w:ilvl="3" w:tplc="0409000F" w:tentative="1">
+      <w:start w:val="1"/>
+      <w:numFmt w:val="decimal"/>
+      <w:lvlText w:val="%4."/>
+      <w:lvlJc w:val="left"/>
+      <w:pPr>
+        <w:ind w:left="1680" w:hanging="420"/>
+      </w:pPr>
+    </w:lvl>
+    <w:lvl w:ilvl="4" w:tplc="04090019" w:tentative="1">
+      <w:start w:val="1"/>
+      <w:numFmt w:val="lowerLetter"/>
+      <w:lvlText w:val="%5)"/>
+      <w:lvlJc w:val="left"/>
+      <w:pPr>
+        <w:ind w:left="2100" w:hanging="420"/>
+      </w:pPr>
+    </w:lvl>
+    <w:lvl w:ilvl="5" w:tplc="0409001B" w:tentative="1">
+      <w:start w:val="1"/>
+      <w:numFmt w:val="lowerRoman"/>
+      <w:lvlText w:val="%6."/>
+      <w:lvlJc w:val="right"/>
+      <w:pPr>
+        <w:ind w:left="2520" w:hanging="420"/>
+      </w:pPr>
+    </w:lvl>
+    <w:lvl w:ilvl="6" w:tplc="0409000F" w:tentative="1">
+      <w:start w:val="1"/>
+      <w:numFmt w:val="decimal"/>
+      <w:lvlText w:val="%7."/>
+      <w:lvlJc w:val="left"/>
+      <w:pPr>
+        <w:ind w:left="2940" w:hanging="420"/>
+      </w:pPr>
+    </w:lvl>
+    <w:lvl w:ilvl="7" w:tplc="04090019" w:tentative="1">
+      <w:start w:val="1"/>
+      <w:numFmt w:val="lowerLetter"/>
+      <w:lvlText w:val="%8)"/>
+      <w:lvlJc w:val="left"/>
+      <w:pPr>
+        <w:ind w:left="3360" w:hanging="420"/>
+      </w:pPr>
+    </w:lvl>
+    <w:lvl w:ilvl="8" w:tplc="0409001B" w:tentative="1">
+      <w:start w:val="1"/>
+      <w:numFmt w:val="lowerRoman"/>
+      <w:lvlText w:val="%9."/>
+      <w:lvlJc w:val="right"/>
+      <w:pPr>
+        <w:ind w:left="3780" w:hanging="420"/>
+      </w:pPr>
+    </w:lvl>
+  </w:abstractNum>
+  <w:abstractNum w:abstractNumId="6">
+    <w:nsid w:val="761C5F52"/>
+    <w:multiLevelType w:val="hybridMultilevel"/>
+    <w:tmpl w:val="7F24168E"/>
+    <w:lvl w:ilvl="0" w:tplc="B3381B3E">
+      <w:start w:val="1"/>
+      <w:numFmt w:val="decimal"/>
+      <w:lvlText w:val="（%1）"/>
+      <w:lvlJc w:val="left"/>
+      <w:pPr>
+        <w:ind w:left="720" w:hanging="720"/>
+      </w:pPr>
+      <w:rPr>
+        <w:rFonts w:hint="default"/>
+      </w:rPr>
+    </w:lvl>
+    <w:lvl w:ilvl="1" w:tplc="04090019" w:tentative="1">
+      <w:start w:val="1"/>
+      <w:numFmt w:val="lowerLetter"/>
+      <w:lvlText w:val="%2)"/>
+      <w:lvlJc w:val="left"/>
+      <w:pPr>
+        <w:ind w:left="840" w:hanging="420"/>
+      </w:pPr>
+    </w:lvl>
+    <w:lvl w:ilvl="2" w:tplc="0409001B" w:tentative="1">
+      <w:start w:val="1"/>
+      <w:numFmt w:val="lowerRoman"/>
+      <w:lvlText w:val="%3."/>
+      <w:lvlJc w:val="right"/>
+      <w:pPr>
+        <w:ind w:left="1260" w:hanging="420"/>
+      </w:pPr>
+    </w:lvl>
+    <w:lvl w:ilvl="3" w:tplc="0409000F" w:tentative="1">
+      <w:start w:val="1"/>
+      <w:numFmt w:val="decimal"/>
+      <w:lvlText w:val="%4."/>
+      <w:lvlJc w:val="left"/>
+      <w:pPr>
+        <w:ind w:left="1680" w:hanging="420"/>
+      </w:pPr>
+    </w:lvl>
+    <w:lvl w:ilvl="4" w:tplc="04090019" w:tentative="1">
+      <w:start w:val="1"/>
+      <w:numFmt w:val="lowerLetter"/>
+      <w:lvlText w:val="%5)"/>
+      <w:lvlJc w:val="left"/>
+      <w:pPr>
+        <w:ind w:left="2100" w:hanging="420"/>
+      </w:pPr>
+    </w:lvl>
+    <w:lvl w:ilvl="5" w:tplc="0409001B" w:tentative="1">
+      <w:start w:val="1"/>
+      <w:numFmt w:val="lowerRoman"/>
+      <w:lvlText w:val="%6."/>
+      <w:lvlJc w:val="right"/>
+      <w:pPr>
+        <w:ind w:left="2520" w:hanging="420"/>
+      </w:pPr>
+    </w:lvl>
+    <w:lvl w:ilvl="6" w:tplc="0409000F" w:tentative="1">
+      <w:start w:val="1"/>
+      <w:numFmt w:val="decimal"/>
+      <w:lvlText w:val="%7."/>
+      <w:lvlJc w:val="left"/>
+      <w:pPr>
+        <w:ind w:left="2940" w:hanging="420"/>
+      </w:pPr>
+    </w:lvl>
+    <w:lvl w:ilvl="7" w:tplc="04090019" w:tentative="1">
+      <w:start w:val="1"/>
+      <w:numFmt w:val="lowerLetter"/>
+      <w:lvlText w:val="%8)"/>
+      <w:lvlJc w:val="left"/>
+      <w:pPr>
+        <w:ind w:left="3360" w:hanging="420"/>
+      </w:pPr>
+    </w:lvl>
+    <w:lvl w:ilvl="8" w:tplc="0409001B" w:tentative="1">
+      <w:start w:val="1"/>
+      <w:numFmt w:val="lowerRoman"/>
+      <w:lvlText w:val="%9."/>
+      <w:lvlJc w:val="right"/>
+      <w:pPr>
+        <w:ind w:left="3780" w:hanging="420"/>
+      </w:pPr>
+    </w:lvl>
+  </w:abstractNum>
+  <w:abstractNum w:abstractNumId="7">
     <w:nsid w:val="7BF66315"/>
     <w:multiLevelType w:val="hybridMultilevel"/>
     <w:tmpl w:val="7B9A5984"/>
@@ -3328,7 +3948,7 @@
       </w:pPr>
     </w:lvl>
   </w:abstractNum>
-  <w:abstractNum w:abstractNumId="4">
+  <w:abstractNum w:abstractNumId="8">
     <w:nsid w:val="7F761727"/>
     <w:multiLevelType w:val="hybridMultilevel"/>
     <w:tmpl w:val="DF9AAABE"/>
@@ -3418,19 +4038,31 @@
     </w:lvl>
   </w:abstractNum>
   <w:num w:numId="1">
+    <w:abstractNumId w:val="1"/>
+  </w:num>
+  <w:num w:numId="2">
+    <w:abstractNumId w:val="4"/>
+  </w:num>
+  <w:num w:numId="3">
+    <w:abstractNumId w:val="3"/>
+  </w:num>
+  <w:num w:numId="4">
+    <w:abstractNumId w:val="8"/>
+  </w:num>
+  <w:num w:numId="5">
+    <w:abstractNumId w:val="7"/>
+  </w:num>
+  <w:num w:numId="6">
+    <w:abstractNumId w:val="6"/>
+  </w:num>
+  <w:num w:numId="7">
+    <w:abstractNumId w:val="5"/>
+  </w:num>
+  <w:num w:numId="8">
     <w:abstractNumId w:val="0"/>
   </w:num>
-  <w:num w:numId="2">
+  <w:num w:numId="9">
     <w:abstractNumId w:val="2"/>
-  </w:num>
-  <w:num w:numId="3">
-    <w:abstractNumId w:val="1"/>
-  </w:num>
-  <w:num w:numId="4">
-    <w:abstractNumId w:val="4"/>
-  </w:num>
-  <w:num w:numId="5">
-    <w:abstractNumId w:val="3"/>
   </w:num>
 </w:numbering>
 </file>
@@ -3599,6 +4231,7 @@
   <w:style w:type="character" w:default="1" w:styleId="a0">
     <w:name w:val="Default Paragraph Font"/>
     <w:uiPriority w:val="1"/>
+    <w:semiHidden/>
     <w:unhideWhenUsed/>
   </w:style>
   <w:style w:type="table" w:default="1" w:styleId="a1">
@@ -3824,6 +4457,7 @@
   <w:style w:type="character" w:default="1" w:styleId="a0">
     <w:name w:val="Default Paragraph Font"/>
     <w:uiPriority w:val="1"/>
+    <w:semiHidden/>
     <w:unhideWhenUsed/>
   </w:style>
   <w:style w:type="table" w:default="1" w:styleId="a1">

</xml_diff>